<commit_message>
estrutura(até casos de uso)
</commit_message>
<xml_diff>
--- a/Project I Report.docx
+++ b/Project I Report.docx
@@ -13,17 +13,17 @@
     </w:p>
     <w:p>
       <w:pPr>
-        <w:pStyle w:val="Ttulo2"/>
+        <w:pStyle w:val="Subttulo"/>
         <w:jc w:val="center"/>
         <w:rPr>
-          <w:sz w:val="32"/>
-          <w:szCs w:val="32"/>
+          <w:sz w:val="36"/>
+          <w:szCs w:val="36"/>
         </w:rPr>
       </w:pPr>
       <w:r>
         <w:rPr>
-          <w:sz w:val="32"/>
-          <w:szCs w:val="32"/>
+          <w:sz w:val="36"/>
+          <w:szCs w:val="36"/>
         </w:rPr>
         <w:t>Supermarket Management</w:t>
       </w:r>
@@ -92,9 +92,244 @@
       </w:r>
     </w:p>
     <w:p>
+      <w:r>
+        <w:br w:type="page"/>
+      </w:r>
+    </w:p>
+    <w:p>
+      <w:pPr>
+        <w:pStyle w:val="Ttulo1"/>
+        <w:jc w:val="center"/>
+      </w:pPr>
+      <w:r>
+        <w:lastRenderedPageBreak/>
+        <w:t>Introduction</w:t>
+      </w:r>
+    </w:p>
+    <w:p>
+      <w:r>
+        <w:br w:type="page"/>
+      </w:r>
+    </w:p>
+    <w:p>
+      <w:pPr>
+        <w:pStyle w:val="Ttulo1"/>
+        <w:jc w:val="center"/>
+      </w:pPr>
+      <w:r>
+        <w:lastRenderedPageBreak/>
+        <w:t>Project Description</w:t>
+      </w:r>
+    </w:p>
+    <w:p>
+      <w:r>
+        <w:br w:type="page"/>
+      </w:r>
+    </w:p>
+    <w:p>
+      <w:pPr>
+        <w:pStyle w:val="Ttulo1"/>
+        <w:jc w:val="center"/>
+      </w:pPr>
+      <w:r>
+        <w:lastRenderedPageBreak/>
+        <w:t>Requirements Specifications</w:t>
+      </w:r>
+    </w:p>
+    <w:p>
+      <w:r>
+        <w:br w:type="page"/>
+      </w:r>
+    </w:p>
+    <w:p>
+      <w:pPr>
+        <w:pStyle w:val="Ttulo1"/>
+        <w:jc w:val="center"/>
+      </w:pPr>
+      <w:r>
+        <w:lastRenderedPageBreak/>
+        <w:t>Actors</w:t>
+      </w:r>
+      <w:r>
+        <w:t xml:space="preserve"> Functions</w:t>
+      </w:r>
+    </w:p>
+    <w:p>
+      <w:r>
+        <w:br w:type="page"/>
+      </w:r>
+    </w:p>
+    <w:p>
+      <w:pPr>
+        <w:pStyle w:val="Ttulo1"/>
+        <w:jc w:val="center"/>
+      </w:pPr>
+      <w:r>
+        <w:lastRenderedPageBreak/>
+        <w:t>Use Cases</w:t>
+      </w:r>
+    </w:p>
+    <w:p/>
+    <w:p>
+      <w:pPr>
+        <w:pStyle w:val="Ttulo2"/>
+      </w:pPr>
+      <w:r>
+        <w:t>Use Case 1:</w:t>
+      </w:r>
+    </w:p>
+    <w:p>
+      <w:r>
+        <w:br w:type="page"/>
+      </w:r>
+    </w:p>
+    <w:p>
+      <w:pPr>
+        <w:pStyle w:val="Ttulo2"/>
+      </w:pPr>
+      <w:r>
+        <w:lastRenderedPageBreak/>
+        <w:t>Use Case 2:</w:t>
+      </w:r>
+    </w:p>
+    <w:p>
+      <w:r>
+        <w:br w:type="page"/>
+      </w:r>
+    </w:p>
+    <w:p>
+      <w:pPr>
+        <w:pStyle w:val="Ttulo2"/>
+      </w:pPr>
+      <w:r>
+        <w:lastRenderedPageBreak/>
+        <w:t>Use Case 3:</w:t>
+      </w:r>
+    </w:p>
+    <w:p>
+      <w:pPr>
+        <w:rPr>
+          <w:rFonts w:asciiTheme="majorHAnsi" w:eastAsiaTheme="majorEastAsia" w:hAnsiTheme="majorHAnsi" w:cstheme="majorBidi"/>
+          <w:color w:val="4F81BD" w:themeColor="accent1"/>
+          <w:sz w:val="26"/>
+          <w:szCs w:val="26"/>
+        </w:rPr>
+      </w:pPr>
+      <w:r>
+        <w:br w:type="page"/>
+      </w:r>
+    </w:p>
+    <w:p>
+      <w:pPr>
+        <w:pStyle w:val="Ttulo2"/>
+      </w:pPr>
+      <w:r>
+        <w:lastRenderedPageBreak/>
+        <w:t>Use Case 4:</w:t>
+      </w:r>
+    </w:p>
+    <w:p>
+      <w:r>
+        <w:br w:type="page"/>
+      </w:r>
+    </w:p>
+    <w:p>
+      <w:pPr>
+        <w:pStyle w:val="Ttulo2"/>
+      </w:pPr>
+      <w:r>
+        <w:lastRenderedPageBreak/>
+        <w:t xml:space="preserve">Use Case </w:t>
+      </w:r>
+      <w:r>
+        <w:t>5</w:t>
+      </w:r>
+      <w:r>
+        <w:t>:</w:t>
+      </w:r>
+    </w:p>
+    <w:p>
+      <w:r>
+        <w:br w:type="page"/>
+      </w:r>
+    </w:p>
+    <w:p>
+      <w:pPr>
+        <w:pStyle w:val="Ttulo2"/>
+      </w:pPr>
+      <w:r>
+        <w:lastRenderedPageBreak/>
+        <w:t xml:space="preserve">Use Case </w:t>
+      </w:r>
+      <w:r>
+        <w:t>6:</w:t>
+      </w:r>
+    </w:p>
+    <w:p>
+      <w:r>
+        <w:br w:type="page"/>
+      </w:r>
+    </w:p>
+    <w:p>
+      <w:pPr>
+        <w:pStyle w:val="Ttulo2"/>
+      </w:pPr>
+      <w:r>
+        <w:lastRenderedPageBreak/>
+        <w:t xml:space="preserve">Use Case </w:t>
+      </w:r>
+      <w:r>
+        <w:t>7</w:t>
+      </w:r>
+      <w:r>
+        <w:t>:</w:t>
+      </w:r>
+    </w:p>
+    <w:p>
+      <w:r>
+        <w:br w:type="page"/>
+      </w:r>
+    </w:p>
+    <w:p>
+      <w:pPr>
+        <w:pStyle w:val="Ttulo2"/>
+      </w:pPr>
+      <w:r>
+        <w:lastRenderedPageBreak/>
+        <w:t xml:space="preserve">Use Case </w:t>
+      </w:r>
+      <w:r>
+        <w:t>8</w:t>
+      </w:r>
+      <w:r>
+        <w:t>:</w:t>
+      </w:r>
+    </w:p>
+    <w:p>
+      <w:r>
+        <w:br w:type="page"/>
+      </w:r>
+    </w:p>
+    <w:p>
+      <w:pPr>
+        <w:pStyle w:val="Ttulo2"/>
+      </w:pPr>
+      <w:r>
+        <w:lastRenderedPageBreak/>
+        <w:t xml:space="preserve">Use Case </w:t>
+      </w:r>
+      <w:r>
+        <w:t>9</w:t>
+      </w:r>
       <w:bookmarkStart w:id="0" w:name="_GoBack"/>
       <w:bookmarkEnd w:id="0"/>
-    </w:p>
+      <w:r>
+        <w:t>:</w:t>
+      </w:r>
+    </w:p>
+    <w:p/>
+    <w:p/>
+    <w:p/>
     <w:sectPr>
       <w:footerReference w:type="default" r:id="rId8"/>
       <w:pgSz w:w="11906" w:h="16838"/>
@@ -350,6 +585,29 @@
     <w:name w:val="Normal"/>
     <w:qFormat/>
   </w:style>
+  <w:style w:type="paragraph" w:styleId="Ttulo1">
+    <w:name w:val="heading 1"/>
+    <w:basedOn w:val="Normal"/>
+    <w:next w:val="Normal"/>
+    <w:link w:val="Ttulo1Char"/>
+    <w:uiPriority w:val="9"/>
+    <w:qFormat/>
+    <w:rsid w:val="005B7B3A"/>
+    <w:pPr>
+      <w:keepNext/>
+      <w:keepLines/>
+      <w:spacing w:before="480" w:after="0"/>
+      <w:outlineLvl w:val="0"/>
+    </w:pPr>
+    <w:rPr>
+      <w:rFonts w:asciiTheme="majorHAnsi" w:eastAsiaTheme="majorEastAsia" w:hAnsiTheme="majorHAnsi" w:cstheme="majorBidi"/>
+      <w:b/>
+      <w:bCs/>
+      <w:color w:val="365F91" w:themeColor="accent1" w:themeShade="BF"/>
+      <w:sz w:val="28"/>
+      <w:szCs w:val="28"/>
+    </w:rPr>
+  </w:style>
   <w:style w:type="paragraph" w:styleId="Ttulo2">
     <w:name w:val="heading 2"/>
     <w:basedOn w:val="Normal"/>
@@ -528,6 +786,60 @@
     <w:link w:val="Rodap"/>
     <w:uiPriority w:val="99"/>
     <w:rsid w:val="00CD2E78"/>
+  </w:style>
+  <w:style w:type="paragraph" w:styleId="Subttulo">
+    <w:name w:val="Subtitle"/>
+    <w:basedOn w:val="Normal"/>
+    <w:next w:val="Normal"/>
+    <w:link w:val="SubttuloChar"/>
+    <w:uiPriority w:val="11"/>
+    <w:qFormat/>
+    <w:rsid w:val="005B7B3A"/>
+    <w:pPr>
+      <w:numPr>
+        <w:ilvl w:val="1"/>
+      </w:numPr>
+    </w:pPr>
+    <w:rPr>
+      <w:rFonts w:asciiTheme="majorHAnsi" w:eastAsiaTheme="majorEastAsia" w:hAnsiTheme="majorHAnsi" w:cstheme="majorBidi"/>
+      <w:i/>
+      <w:iCs/>
+      <w:color w:val="4F81BD" w:themeColor="accent1"/>
+      <w:spacing w:val="15"/>
+      <w:sz w:val="24"/>
+      <w:szCs w:val="24"/>
+    </w:rPr>
+  </w:style>
+  <w:style w:type="character" w:customStyle="1" w:styleId="SubttuloChar">
+    <w:name w:val="Subtítulo Char"/>
+    <w:basedOn w:val="Fontepargpadro"/>
+    <w:link w:val="Subttulo"/>
+    <w:uiPriority w:val="11"/>
+    <w:rsid w:val="005B7B3A"/>
+    <w:rPr>
+      <w:rFonts w:asciiTheme="majorHAnsi" w:eastAsiaTheme="majorEastAsia" w:hAnsiTheme="majorHAnsi" w:cstheme="majorBidi"/>
+      <w:i/>
+      <w:iCs/>
+      <w:color w:val="4F81BD" w:themeColor="accent1"/>
+      <w:spacing w:val="15"/>
+      <w:sz w:val="24"/>
+      <w:szCs w:val="24"/>
+    </w:rPr>
+  </w:style>
+  <w:style w:type="character" w:customStyle="1" w:styleId="Ttulo1Char">
+    <w:name w:val="Título 1 Char"/>
+    <w:basedOn w:val="Fontepargpadro"/>
+    <w:link w:val="Ttulo1"/>
+    <w:uiPriority w:val="9"/>
+    <w:rsid w:val="005B7B3A"/>
+    <w:rPr>
+      <w:rFonts w:asciiTheme="majorHAnsi" w:eastAsiaTheme="majorEastAsia" w:hAnsiTheme="majorHAnsi" w:cstheme="majorBidi"/>
+      <w:b/>
+      <w:bCs/>
+      <w:color w:val="365F91" w:themeColor="accent1" w:themeShade="BF"/>
+      <w:sz w:val="28"/>
+      <w:szCs w:val="28"/>
+    </w:rPr>
   </w:style>
 </w:styles>
 </file>
@@ -692,6 +1004,29 @@
     <w:name w:val="Normal"/>
     <w:qFormat/>
   </w:style>
+  <w:style w:type="paragraph" w:styleId="Ttulo1">
+    <w:name w:val="heading 1"/>
+    <w:basedOn w:val="Normal"/>
+    <w:next w:val="Normal"/>
+    <w:link w:val="Ttulo1Char"/>
+    <w:uiPriority w:val="9"/>
+    <w:qFormat/>
+    <w:rsid w:val="005B7B3A"/>
+    <w:pPr>
+      <w:keepNext/>
+      <w:keepLines/>
+      <w:spacing w:before="480" w:after="0"/>
+      <w:outlineLvl w:val="0"/>
+    </w:pPr>
+    <w:rPr>
+      <w:rFonts w:asciiTheme="majorHAnsi" w:eastAsiaTheme="majorEastAsia" w:hAnsiTheme="majorHAnsi" w:cstheme="majorBidi"/>
+      <w:b/>
+      <w:bCs/>
+      <w:color w:val="365F91" w:themeColor="accent1" w:themeShade="BF"/>
+      <w:sz w:val="28"/>
+      <w:szCs w:val="28"/>
+    </w:rPr>
+  </w:style>
   <w:style w:type="paragraph" w:styleId="Ttulo2">
     <w:name w:val="heading 2"/>
     <w:basedOn w:val="Normal"/>
@@ -870,6 +1205,60 @@
     <w:link w:val="Rodap"/>
     <w:uiPriority w:val="99"/>
     <w:rsid w:val="00CD2E78"/>
+  </w:style>
+  <w:style w:type="paragraph" w:styleId="Subttulo">
+    <w:name w:val="Subtitle"/>
+    <w:basedOn w:val="Normal"/>
+    <w:next w:val="Normal"/>
+    <w:link w:val="SubttuloChar"/>
+    <w:uiPriority w:val="11"/>
+    <w:qFormat/>
+    <w:rsid w:val="005B7B3A"/>
+    <w:pPr>
+      <w:numPr>
+        <w:ilvl w:val="1"/>
+      </w:numPr>
+    </w:pPr>
+    <w:rPr>
+      <w:rFonts w:asciiTheme="majorHAnsi" w:eastAsiaTheme="majorEastAsia" w:hAnsiTheme="majorHAnsi" w:cstheme="majorBidi"/>
+      <w:i/>
+      <w:iCs/>
+      <w:color w:val="4F81BD" w:themeColor="accent1"/>
+      <w:spacing w:val="15"/>
+      <w:sz w:val="24"/>
+      <w:szCs w:val="24"/>
+    </w:rPr>
+  </w:style>
+  <w:style w:type="character" w:customStyle="1" w:styleId="SubttuloChar">
+    <w:name w:val="Subtítulo Char"/>
+    <w:basedOn w:val="Fontepargpadro"/>
+    <w:link w:val="Subttulo"/>
+    <w:uiPriority w:val="11"/>
+    <w:rsid w:val="005B7B3A"/>
+    <w:rPr>
+      <w:rFonts w:asciiTheme="majorHAnsi" w:eastAsiaTheme="majorEastAsia" w:hAnsiTheme="majorHAnsi" w:cstheme="majorBidi"/>
+      <w:i/>
+      <w:iCs/>
+      <w:color w:val="4F81BD" w:themeColor="accent1"/>
+      <w:spacing w:val="15"/>
+      <w:sz w:val="24"/>
+      <w:szCs w:val="24"/>
+    </w:rPr>
+  </w:style>
+  <w:style w:type="character" w:customStyle="1" w:styleId="Ttulo1Char">
+    <w:name w:val="Título 1 Char"/>
+    <w:basedOn w:val="Fontepargpadro"/>
+    <w:link w:val="Ttulo1"/>
+    <w:uiPriority w:val="9"/>
+    <w:rsid w:val="005B7B3A"/>
+    <w:rPr>
+      <w:rFonts w:asciiTheme="majorHAnsi" w:eastAsiaTheme="majorEastAsia" w:hAnsiTheme="majorHAnsi" w:cstheme="majorBidi"/>
+      <w:b/>
+      <w:bCs/>
+      <w:color w:val="365F91" w:themeColor="accent1" w:themeShade="BF"/>
+      <w:sz w:val="28"/>
+      <w:szCs w:val="28"/>
+    </w:rPr>
   </w:style>
 </w:styles>
 </file>

</xml_diff>

<commit_message>
estrutura ( completa em ES I )
</commit_message>
<xml_diff>
--- a/Project I Report.docx
+++ b/Project I Report.docx
@@ -58,7 +58,7 @@
                     <pic:cNvPicPr/>
                   </pic:nvPicPr>
                   <pic:blipFill>
-                    <a:blip r:embed="rId7">
+                    <a:blip r:embed="rId8">
                       <a:extLst>
                         <a:ext uri="{28A0092B-C50C-407E-A947-70E740481C1C}">
                           <a14:useLocalDpi xmlns:a14="http://schemas.microsoft.com/office/drawing/2010/main" val="0"/>
@@ -239,11 +239,180 @@
       </w:pPr>
       <w:r>
         <w:lastRenderedPageBreak/>
-        <w:t xml:space="preserve">Use Case </w:t>
-      </w:r>
+        <w:t>Use Case 5:</w:t>
+      </w:r>
+    </w:p>
+    <w:p>
+      <w:r>
+        <w:br w:type="page"/>
+      </w:r>
+    </w:p>
+    <w:p>
+      <w:pPr>
+        <w:pStyle w:val="Ttulo2"/>
+      </w:pPr>
+      <w:r>
+        <w:lastRenderedPageBreak/>
+        <w:t>Use Case 6:</w:t>
+      </w:r>
+    </w:p>
+    <w:p>
+      <w:r>
+        <w:br w:type="page"/>
+      </w:r>
+    </w:p>
+    <w:p>
+      <w:pPr>
+        <w:pStyle w:val="Ttulo2"/>
+      </w:pPr>
+      <w:r>
+        <w:lastRenderedPageBreak/>
+        <w:t>Use Case 7:</w:t>
+      </w:r>
+    </w:p>
+    <w:p>
+      <w:r>
+        <w:br w:type="page"/>
+      </w:r>
+    </w:p>
+    <w:p>
+      <w:pPr>
+        <w:pStyle w:val="Ttulo2"/>
+      </w:pPr>
+      <w:r>
+        <w:lastRenderedPageBreak/>
+        <w:t>Use Case 8:</w:t>
+      </w:r>
+    </w:p>
+    <w:p>
+      <w:r>
+        <w:br w:type="page"/>
+      </w:r>
+    </w:p>
+    <w:p>
+      <w:pPr>
+        <w:pStyle w:val="Ttulo2"/>
+      </w:pPr>
+      <w:r>
+        <w:lastRenderedPageBreak/>
+        <w:t>Use Case 9:</w:t>
+      </w:r>
+    </w:p>
+    <w:p>
+      <w:r>
+        <w:br w:type="page"/>
+      </w:r>
+    </w:p>
+    <w:p>
+      <w:pPr>
+        <w:pStyle w:val="Ttulo1"/>
+        <w:jc w:val="center"/>
+      </w:pPr>
+      <w:r>
+        <w:lastRenderedPageBreak/>
+        <w:t>Contracts</w:t>
+      </w:r>
+    </w:p>
+    <w:p>
+      <w:pPr>
+        <w:pStyle w:val="Ttulo2"/>
+      </w:pPr>
+      <w:r>
+        <w:t xml:space="preserve">Contract </w:t>
+      </w:r>
+      <w:proofErr w:type="gramStart"/>
+      <w:r>
+        <w:t>1</w:t>
+      </w:r>
+      <w:proofErr w:type="gramEnd"/>
+      <w:r>
+        <w:t>:</w:t>
+      </w:r>
+    </w:p>
+    <w:p>
+      <w:r>
+        <w:br w:type="page"/>
+      </w:r>
+    </w:p>
+    <w:p>
+      <w:pPr>
+        <w:pStyle w:val="Ttulo2"/>
+      </w:pPr>
+      <w:r>
+        <w:lastRenderedPageBreak/>
+        <w:t xml:space="preserve">Contract </w:t>
+      </w:r>
+      <w:proofErr w:type="gramStart"/>
+      <w:r>
+        <w:t>2</w:t>
+      </w:r>
+      <w:proofErr w:type="gramEnd"/>
+      <w:r>
+        <w:t>:</w:t>
+      </w:r>
+    </w:p>
+    <w:p>
+      <w:r>
+        <w:br w:type="page"/>
+      </w:r>
+    </w:p>
+    <w:p>
+      <w:pPr>
+        <w:pStyle w:val="Ttulo2"/>
+      </w:pPr>
+      <w:r>
+        <w:lastRenderedPageBreak/>
+        <w:t xml:space="preserve">Contract </w:t>
+      </w:r>
+      <w:proofErr w:type="gramStart"/>
+      <w:r>
+        <w:t>3</w:t>
+      </w:r>
+      <w:proofErr w:type="gramEnd"/>
+      <w:r>
+        <w:t>:</w:t>
+      </w:r>
+    </w:p>
+    <w:p>
+      <w:r>
+        <w:br w:type="page"/>
+      </w:r>
+    </w:p>
+    <w:p>
+      <w:pPr>
+        <w:pStyle w:val="Ttulo2"/>
+      </w:pPr>
+      <w:r>
+        <w:lastRenderedPageBreak/>
+        <w:t xml:space="preserve">Contract </w:t>
+      </w:r>
+      <w:proofErr w:type="gramStart"/>
+      <w:r>
+        <w:t>4</w:t>
+      </w:r>
+      <w:proofErr w:type="gramEnd"/>
+      <w:r>
+        <w:t>:</w:t>
+      </w:r>
+    </w:p>
+    <w:p>
+      <w:r>
+        <w:br w:type="page"/>
+      </w:r>
+    </w:p>
+    <w:p>
+      <w:pPr>
+        <w:pStyle w:val="Ttulo2"/>
+      </w:pPr>
+      <w:r>
+        <w:lastRenderedPageBreak/>
+        <w:t xml:space="preserve">Contract </w:t>
+      </w:r>
+      <w:proofErr w:type="gramStart"/>
       <w:r>
         <w:t>5</w:t>
       </w:r>
+      <w:proofErr w:type="gramEnd"/>
       <w:r>
         <w:t>:</w:t>
       </w:r>
@@ -259,28 +428,35 @@
       </w:pPr>
       <w:r>
         <w:lastRenderedPageBreak/>
-        <w:t xml:space="preserve">Use Case </w:t>
-      </w:r>
-      <w:r>
-        <w:t>6:</w:t>
-      </w:r>
-    </w:p>
-    <w:p>
-      <w:r>
-        <w:br w:type="page"/>
-      </w:r>
-    </w:p>
-    <w:p>
-      <w:pPr>
-        <w:pStyle w:val="Ttulo2"/>
-      </w:pPr>
-      <w:r>
-        <w:lastRenderedPageBreak/>
-        <w:t xml:space="preserve">Use Case </w:t>
-      </w:r>
+        <w:t xml:space="preserve">Contract </w:t>
+      </w:r>
+      <w:proofErr w:type="gramStart"/>
+      <w:r>
+        <w:t>6</w:t>
+      </w:r>
+      <w:proofErr w:type="gramEnd"/>
+      <w:r>
+        <w:t>:</w:t>
+      </w:r>
+    </w:p>
+    <w:p>
+      <w:r>
+        <w:br w:type="page"/>
+      </w:r>
+    </w:p>
+    <w:p>
+      <w:pPr>
+        <w:pStyle w:val="Ttulo2"/>
+      </w:pPr>
+      <w:r>
+        <w:lastRenderedPageBreak/>
+        <w:t xml:space="preserve">Contract </w:t>
+      </w:r>
+      <w:proofErr w:type="gramStart"/>
       <w:r>
         <w:t>7</w:t>
       </w:r>
+      <w:proofErr w:type="gramEnd"/>
       <w:r>
         <w:t>:</w:t>
       </w:r>
@@ -296,11 +472,13 @@
       </w:pPr>
       <w:r>
         <w:lastRenderedPageBreak/>
-        <w:t xml:space="preserve">Use Case </w:t>
-      </w:r>
+        <w:t xml:space="preserve">Contract </w:t>
+      </w:r>
+      <w:proofErr w:type="gramStart"/>
       <w:r>
         <w:t>8</w:t>
       </w:r>
+      <w:proofErr w:type="gramEnd"/>
       <w:r>
         <w:t>:</w:t>
       </w:r>
@@ -316,22 +494,272 @@
       </w:pPr>
       <w:r>
         <w:lastRenderedPageBreak/>
-        <w:t xml:space="preserve">Use Case </w:t>
-      </w:r>
+        <w:t xml:space="preserve">Contract </w:t>
+      </w:r>
+      <w:proofErr w:type="gramStart"/>
       <w:r>
         <w:t>9</w:t>
+      </w:r>
+      <w:proofErr w:type="gramEnd"/>
+      <w:r>
+        <w:t>:</w:t>
+      </w:r>
+    </w:p>
+    <w:p>
+      <w:r>
+        <w:br w:type="page"/>
+      </w:r>
+    </w:p>
+    <w:p>
+      <w:pPr>
+        <w:pStyle w:val="Ttulo1"/>
+        <w:jc w:val="center"/>
+      </w:pPr>
+      <w:r>
+        <w:lastRenderedPageBreak/>
+        <w:t>Comunication Diagrams</w:t>
+      </w:r>
+    </w:p>
+    <w:p>
+      <w:pPr>
+        <w:pStyle w:val="Ttulo2"/>
+      </w:pPr>
+      <w:r>
+        <w:t xml:space="preserve">Diagram </w:t>
+      </w:r>
+      <w:proofErr w:type="gramStart"/>
+      <w:r>
+        <w:t>1</w:t>
+      </w:r>
+      <w:proofErr w:type="gramEnd"/>
+      <w:r>
+        <w:t>:</w:t>
+      </w:r>
+    </w:p>
+    <w:p>
+      <w:r>
+        <w:br w:type="page"/>
+      </w:r>
+    </w:p>
+    <w:p>
+      <w:pPr>
+        <w:pStyle w:val="Ttulo2"/>
+      </w:pPr>
+      <w:r>
+        <w:lastRenderedPageBreak/>
+        <w:t xml:space="preserve">Diagram </w:t>
+      </w:r>
+      <w:proofErr w:type="gramStart"/>
+      <w:r>
+        <w:t>2</w:t>
+      </w:r>
+      <w:proofErr w:type="gramEnd"/>
+      <w:r>
+        <w:t>:</w:t>
+      </w:r>
+    </w:p>
+    <w:p>
+      <w:r>
+        <w:br w:type="page"/>
+      </w:r>
+    </w:p>
+    <w:p>
+      <w:pPr>
+        <w:pStyle w:val="Ttulo2"/>
+      </w:pPr>
+      <w:r>
+        <w:lastRenderedPageBreak/>
+        <w:t xml:space="preserve">Diagram </w:t>
+      </w:r>
+      <w:proofErr w:type="gramStart"/>
+      <w:r>
+        <w:t>3</w:t>
+      </w:r>
+      <w:proofErr w:type="gramEnd"/>
+      <w:r>
+        <w:t>:</w:t>
+      </w:r>
+    </w:p>
+    <w:p>
+      <w:r>
+        <w:br w:type="page"/>
+      </w:r>
+    </w:p>
+    <w:p>
+      <w:pPr>
+        <w:pStyle w:val="Ttulo2"/>
+      </w:pPr>
+      <w:r>
+        <w:lastRenderedPageBreak/>
+        <w:t xml:space="preserve">Diagram </w:t>
+      </w:r>
+      <w:proofErr w:type="gramStart"/>
+      <w:r>
+        <w:t>4</w:t>
+      </w:r>
+      <w:proofErr w:type="gramEnd"/>
+      <w:r>
+        <w:t>:</w:t>
+      </w:r>
+    </w:p>
+    <w:p>
+      <w:r>
+        <w:br w:type="page"/>
+      </w:r>
+    </w:p>
+    <w:p>
+      <w:pPr>
+        <w:pStyle w:val="Ttulo2"/>
+      </w:pPr>
+      <w:r>
+        <w:lastRenderedPageBreak/>
+        <w:t xml:space="preserve">Diagram </w:t>
+      </w:r>
+      <w:proofErr w:type="gramStart"/>
+      <w:r>
+        <w:t>5</w:t>
+      </w:r>
+      <w:proofErr w:type="gramEnd"/>
+      <w:r>
+        <w:t>:</w:t>
+      </w:r>
+    </w:p>
+    <w:p>
+      <w:r>
+        <w:br w:type="page"/>
+      </w:r>
+    </w:p>
+    <w:p>
+      <w:pPr>
+        <w:pStyle w:val="Ttulo2"/>
+      </w:pPr>
+      <w:r>
+        <w:lastRenderedPageBreak/>
+        <w:t xml:space="preserve">Diagram </w:t>
+      </w:r>
+      <w:proofErr w:type="gramStart"/>
+      <w:r>
+        <w:t>6</w:t>
+      </w:r>
+      <w:proofErr w:type="gramEnd"/>
+      <w:r>
+        <w:t>:</w:t>
+      </w:r>
+    </w:p>
+    <w:p>
+      <w:r>
+        <w:br w:type="page"/>
+      </w:r>
+    </w:p>
+    <w:p>
+      <w:pPr>
+        <w:pStyle w:val="Ttulo2"/>
+      </w:pPr>
+      <w:r>
+        <w:lastRenderedPageBreak/>
+        <w:t xml:space="preserve">Diagram </w:t>
+      </w:r>
+      <w:proofErr w:type="gramStart"/>
+      <w:r>
+        <w:t>7</w:t>
+      </w:r>
+      <w:proofErr w:type="gramEnd"/>
+      <w:r>
+        <w:t>:</w:t>
+      </w:r>
+    </w:p>
+    <w:p>
+      <w:r>
+        <w:br w:type="page"/>
+      </w:r>
+    </w:p>
+    <w:p>
+      <w:pPr>
+        <w:pStyle w:val="Ttulo2"/>
+      </w:pPr>
+      <w:r>
+        <w:lastRenderedPageBreak/>
+        <w:t xml:space="preserve">Diagram </w:t>
+      </w:r>
+      <w:proofErr w:type="gramStart"/>
+      <w:r>
+        <w:t>8</w:t>
+      </w:r>
+      <w:proofErr w:type="gramEnd"/>
+      <w:r>
+        <w:t>:</w:t>
+      </w:r>
+    </w:p>
+    <w:p>
+      <w:r>
+        <w:br w:type="page"/>
+      </w:r>
+    </w:p>
+    <w:p>
+      <w:pPr>
+        <w:pStyle w:val="Ttulo2"/>
+      </w:pPr>
+      <w:r>
+        <w:lastRenderedPageBreak/>
+        <w:t xml:space="preserve">Diagram </w:t>
+      </w:r>
+      <w:proofErr w:type="gramStart"/>
+      <w:r>
+        <w:t>9</w:t>
+      </w:r>
+      <w:proofErr w:type="gramEnd"/>
+      <w:r>
+        <w:t>:</w:t>
+      </w:r>
+    </w:p>
+    <w:p/>
+    <w:p/>
+    <w:p>
+      <w:r>
+        <w:br w:type="page"/>
+      </w:r>
+    </w:p>
+    <w:p>
+      <w:pPr>
+        <w:pStyle w:val="Ttulo1"/>
+        <w:jc w:val="center"/>
+      </w:pPr>
+      <w:r>
+        <w:lastRenderedPageBreak/>
+        <w:t xml:space="preserve">Class Diagram (No </w:t>
+      </w:r>
+      <w:r>
+        <w:t>Associations</w:t>
+      </w:r>
+      <w:r>
+        <w:t>)</w:t>
+      </w:r>
+    </w:p>
+    <w:p>
+      <w:r>
+        <w:br w:type="page"/>
+      </w:r>
+    </w:p>
+    <w:p>
+      <w:pPr>
+        <w:pStyle w:val="Ttulo1"/>
+        <w:jc w:val="center"/>
+      </w:pPr>
+      <w:r>
+        <w:lastRenderedPageBreak/>
+        <w:t>Class Diagram (</w:t>
+      </w:r>
+      <w:r>
+        <w:t>Associations</w:t>
       </w:r>
       <w:bookmarkStart w:id="0" w:name="_GoBack"/>
       <w:bookmarkEnd w:id="0"/>
       <w:r>
-        <w:t>:</w:t>
-      </w:r>
-    </w:p>
-    <w:p/>
-    <w:p/>
-    <w:p/>
+        <w:t>)</w:t>
+      </w:r>
+    </w:p>
     <w:sectPr>
-      <w:footerReference w:type="default" r:id="rId8"/>
+      <w:footerReference w:type="default" r:id="rId9"/>
       <w:pgSz w:w="11906" w:h="16838"/>
       <w:pgMar w:top="1417" w:right="1701" w:bottom="1417" w:left="1701" w:header="708" w:footer="708" w:gutter="0"/>
       <w:cols w:space="708"/>
@@ -1546,4 +1974,16 @@
   <a:objectDefaults/>
   <a:extraClrSchemeLst/>
 </a:theme>
+</file>
+
+<file path=customXml/item1.xml><?xml version="1.0" encoding="utf-8"?>
+<b:Sources xmlns:b="http://schemas.openxmlformats.org/officeDocument/2006/bibliography" xmlns="http://schemas.openxmlformats.org/officeDocument/2006/bibliography" SelectedStyle="\APA.XSL" StyleName="APA"/>
+</file>
+
+<file path=customXml/itemProps1.xml><?xml version="1.0" encoding="utf-8"?>
+<ds:datastoreItem xmlns:ds="http://schemas.openxmlformats.org/officeDocument/2006/customXml" ds:itemID="{DF1B36A5-A102-412C-95E0-E79070E7EE39}">
+  <ds:schemaRefs>
+    <ds:schemaRef ds:uri="http://schemas.openxmlformats.org/officeDocument/2006/bibliography"/>
+  </ds:schemaRefs>
+</ds:datastoreItem>
 </file>
</xml_diff>

<commit_message>
adicionados alguns modelos e diagramas
</commit_message>
<xml_diff>
--- a/Project I Report.docx
+++ b/Project I Report.docx
@@ -535,18 +535,129 @@
       <w:r>
         <w:t>:</w:t>
       </w:r>
-    </w:p>
-    <w:p>
-      <w:r>
-        <w:br w:type="page"/>
-      </w:r>
-    </w:p>
-    <w:p>
-      <w:pPr>
-        <w:pStyle w:val="Ttulo2"/>
-      </w:pPr>
-      <w:r>
-        <w:lastRenderedPageBreak/>
+      <w:r>
+        <w:t xml:space="preserve"> Insert Discount</w:t>
+      </w:r>
+    </w:p>
+    <w:p>
+      <w:r>
+        <w:rPr>
+          <w:noProof/>
+          <w:lang w:eastAsia="pt-PT"/>
+        </w:rPr>
+        <w:drawing>
+          <wp:inline distT="0" distB="0" distL="0" distR="0">
+            <wp:extent cx="6078663" cy="2400300"/>
+            <wp:effectExtent l="0" t="0" r="0" b="0"/>
+            <wp:docPr id="3" name="Imagem 3"/>
+            <wp:cNvGraphicFramePr>
+              <a:graphicFrameLocks xmlns:a="http://schemas.openxmlformats.org/drawingml/2006/main" noChangeAspect="1"/>
+            </wp:cNvGraphicFramePr>
+            <a:graphic xmlns:a="http://schemas.openxmlformats.org/drawingml/2006/main">
+              <a:graphicData uri="http://schemas.openxmlformats.org/drawingml/2006/picture">
+                <pic:pic xmlns:pic="http://schemas.openxmlformats.org/drawingml/2006/picture">
+                  <pic:nvPicPr>
+                    <pic:cNvPr id="0" name="CommunicationDiagram1.png"/>
+                    <pic:cNvPicPr/>
+                  </pic:nvPicPr>
+                  <pic:blipFill>
+                    <a:blip r:embed="rId9">
+                      <a:extLst>
+                        <a:ext uri="{28A0092B-C50C-407E-A947-70E740481C1C}">
+                          <a14:useLocalDpi xmlns:a14="http://schemas.microsoft.com/office/drawing/2010/main" val="0"/>
+                        </a:ext>
+                      </a:extLst>
+                    </a:blip>
+                    <a:stretch>
+                      <a:fillRect/>
+                    </a:stretch>
+                  </pic:blipFill>
+                  <pic:spPr>
+                    <a:xfrm>
+                      <a:off x="0" y="0"/>
+                      <a:ext cx="6075805" cy="2399172"/>
+                    </a:xfrm>
+                    <a:prstGeom prst="rect">
+                      <a:avLst/>
+                    </a:prstGeom>
+                  </pic:spPr>
+                </pic:pic>
+              </a:graphicData>
+            </a:graphic>
+          </wp:inline>
+        </w:drawing>
+      </w:r>
+      <w:r>
+        <w:br w:type="page"/>
+      </w:r>
+    </w:p>
+    <w:p>
+      <w:pPr>
+        <w:pStyle w:val="Ttulo2"/>
+      </w:pPr>
+      <w:r>
+        <w:rPr>
+          <w:noProof/>
+          <w:lang w:eastAsia="pt-PT"/>
+        </w:rPr>
+        <w:lastRenderedPageBreak/>
+        <w:drawing>
+          <wp:anchor distT="0" distB="0" distL="114300" distR="114300" simplePos="0" relativeHeight="251660288" behindDoc="0" locked="0" layoutInCell="1" allowOverlap="1" wp14:anchorId="168D6DB9" wp14:editId="4AB70AED">
+            <wp:simplePos x="0" y="0"/>
+            <wp:positionH relativeFrom="column">
+              <wp:posOffset>40005</wp:posOffset>
+            </wp:positionH>
+            <wp:positionV relativeFrom="paragraph">
+              <wp:posOffset>250825</wp:posOffset>
+            </wp:positionV>
+            <wp:extent cx="6103620" cy="2844165"/>
+            <wp:effectExtent l="0" t="0" r="0" b="0"/>
+            <wp:wrapSquare wrapText="bothSides"/>
+            <wp:docPr id="4" name="Imagem 4"/>
+            <wp:cNvGraphicFramePr>
+              <a:graphicFrameLocks xmlns:a="http://schemas.openxmlformats.org/drawingml/2006/main" noChangeAspect="1"/>
+            </wp:cNvGraphicFramePr>
+            <a:graphic xmlns:a="http://schemas.openxmlformats.org/drawingml/2006/main">
+              <a:graphicData uri="http://schemas.openxmlformats.org/drawingml/2006/picture">
+                <pic:pic xmlns:pic="http://schemas.openxmlformats.org/drawingml/2006/picture">
+                  <pic:nvPicPr>
+                    <pic:cNvPr id="0" name="CommunicationDiagram2.png"/>
+                    <pic:cNvPicPr/>
+                  </pic:nvPicPr>
+                  <pic:blipFill>
+                    <a:blip r:embed="rId10">
+                      <a:extLst>
+                        <a:ext uri="{28A0092B-C50C-407E-A947-70E740481C1C}">
+                          <a14:useLocalDpi xmlns:a14="http://schemas.microsoft.com/office/drawing/2010/main" val="0"/>
+                        </a:ext>
+                      </a:extLst>
+                    </a:blip>
+                    <a:stretch>
+                      <a:fillRect/>
+                    </a:stretch>
+                  </pic:blipFill>
+                  <pic:spPr>
+                    <a:xfrm>
+                      <a:off x="0" y="0"/>
+                      <a:ext cx="6103620" cy="2844165"/>
+                    </a:xfrm>
+                    <a:prstGeom prst="rect">
+                      <a:avLst/>
+                    </a:prstGeom>
+                  </pic:spPr>
+                </pic:pic>
+              </a:graphicData>
+            </a:graphic>
+            <wp14:sizeRelH relativeFrom="page">
+              <wp14:pctWidth>0</wp14:pctWidth>
+            </wp14:sizeRelH>
+            <wp14:sizeRelV relativeFrom="page">
+              <wp14:pctHeight>0</wp14:pctHeight>
+            </wp14:sizeRelV>
+          </wp:anchor>
+        </w:drawing>
+      </w:r>
+      <w:r>
         <w:t xml:space="preserve">Diagram </w:t>
       </w:r>
       <w:proofErr w:type="gramStart"/>
@@ -557,11 +668,16 @@
       <w:r>
         <w:t>:</w:t>
       </w:r>
-    </w:p>
-    <w:p>
-      <w:r>
-        <w:br w:type="page"/>
-      </w:r>
+      <w:r>
+        <w:t xml:space="preserve"> Remove Discount</w:t>
+      </w:r>
+    </w:p>
+    <w:p>
+      <w:r>
+        <w:br w:type="page"/>
+      </w:r>
+      <w:bookmarkStart w:id="0" w:name="_GoBack"/>
+      <w:bookmarkEnd w:id="0"/>
     </w:p>
     <w:p>
       <w:pPr>
@@ -725,17 +841,78 @@
         <w:jc w:val="center"/>
       </w:pPr>
       <w:r>
-        <w:lastRenderedPageBreak/>
+        <w:rPr>
+          <w:noProof/>
+          <w:lang w:eastAsia="pt-PT"/>
+        </w:rPr>
+        <w:lastRenderedPageBreak/>
+        <w:drawing>
+          <wp:anchor distT="0" distB="0" distL="114300" distR="114300" simplePos="0" relativeHeight="251659264" behindDoc="0" locked="0" layoutInCell="1" allowOverlap="1" wp14:anchorId="7C883537" wp14:editId="106E8B79">
+            <wp:simplePos x="0" y="0"/>
+            <wp:positionH relativeFrom="column">
+              <wp:posOffset>-89535</wp:posOffset>
+            </wp:positionH>
+            <wp:positionV relativeFrom="paragraph">
+              <wp:posOffset>403225</wp:posOffset>
+            </wp:positionV>
+            <wp:extent cx="5400040" cy="4027805"/>
+            <wp:effectExtent l="0" t="0" r="0" b="0"/>
+            <wp:wrapSquare wrapText="bothSides"/>
+            <wp:docPr id="2" name="Imagem 2"/>
+            <wp:cNvGraphicFramePr>
+              <a:graphicFrameLocks xmlns:a="http://schemas.openxmlformats.org/drawingml/2006/main" noChangeAspect="1"/>
+            </wp:cNvGraphicFramePr>
+            <a:graphic xmlns:a="http://schemas.openxmlformats.org/drawingml/2006/main">
+              <a:graphicData uri="http://schemas.openxmlformats.org/drawingml/2006/picture">
+                <pic:pic xmlns:pic="http://schemas.openxmlformats.org/drawingml/2006/picture">
+                  <pic:nvPicPr>
+                    <pic:cNvPr id="0" name="ClassDiagram1.png"/>
+                    <pic:cNvPicPr/>
+                  </pic:nvPicPr>
+                  <pic:blipFill>
+                    <a:blip r:embed="rId11">
+                      <a:extLst>
+                        <a:ext uri="{28A0092B-C50C-407E-A947-70E740481C1C}">
+                          <a14:useLocalDpi xmlns:a14="http://schemas.microsoft.com/office/drawing/2010/main" val="0"/>
+                        </a:ext>
+                      </a:extLst>
+                    </a:blip>
+                    <a:stretch>
+                      <a:fillRect/>
+                    </a:stretch>
+                  </pic:blipFill>
+                  <pic:spPr>
+                    <a:xfrm>
+                      <a:off x="0" y="0"/>
+                      <a:ext cx="5400040" cy="4027805"/>
+                    </a:xfrm>
+                    <a:prstGeom prst="rect">
+                      <a:avLst/>
+                    </a:prstGeom>
+                  </pic:spPr>
+                </pic:pic>
+              </a:graphicData>
+            </a:graphic>
+            <wp14:sizeRelH relativeFrom="page">
+              <wp14:pctWidth>0</wp14:pctWidth>
+            </wp14:sizeRelH>
+            <wp14:sizeRelV relativeFrom="page">
+              <wp14:pctHeight>0</wp14:pctHeight>
+            </wp14:sizeRelV>
+          </wp:anchor>
+        </w:drawing>
+      </w:r>
+      <w:r>
         <w:t xml:space="preserve">Class Diagram (No </w:t>
       </w:r>
       <w:r>
         <w:t>Associations</w:t>
       </w:r>
+      <w:proofErr w:type="gramStart"/>
       <w:r>
         <w:t>)</w:t>
       </w:r>
-    </w:p>
-    <w:p>
+      <w:proofErr w:type="gramEnd"/>
       <w:r>
         <w:br w:type="page"/>
       </w:r>
@@ -752,14 +929,12 @@
       <w:r>
         <w:t>Associations</w:t>
       </w:r>
-      <w:bookmarkStart w:id="0" w:name="_GoBack"/>
-      <w:bookmarkEnd w:id="0"/>
       <w:r>
         <w:t>)</w:t>
       </w:r>
     </w:p>
     <w:sectPr>
-      <w:footerReference w:type="default" r:id="rId9"/>
+      <w:footerReference w:type="default" r:id="rId12"/>
       <w:pgSz w:w="11906" w:h="16838"/>
       <w:pgMar w:top="1417" w:right="1701" w:bottom="1417" w:left="1701" w:header="708" w:footer="708" w:gutter="0"/>
       <w:cols w:space="708"/>
@@ -1981,7 +2156,7 @@
 </file>
 
 <file path=customXml/itemProps1.xml><?xml version="1.0" encoding="utf-8"?>
-<ds:datastoreItem xmlns:ds="http://schemas.openxmlformats.org/officeDocument/2006/customXml" ds:itemID="{DF1B36A5-A102-412C-95E0-E79070E7EE39}">
+<ds:datastoreItem xmlns:ds="http://schemas.openxmlformats.org/officeDocument/2006/customXml" ds:itemID="{DD79DC8F-A2DB-4B27-9FB0-49F6B26315B6}">
   <ds:schemaRefs>
     <ds:schemaRef ds:uri="http://schemas.openxmlformats.org/officeDocument/2006/bibliography"/>
   </ds:schemaRefs>

</xml_diff>

<commit_message>
acabados diagramas (até caso uso)
</commit_message>
<xml_diff>
--- a/Project I Report.docx
+++ b/Project I Report.docx
@@ -308,6 +308,82 @@
         <w:pStyle w:val="Ttulo1"/>
         <w:jc w:val="center"/>
       </w:pPr>
+      <w:bookmarkStart w:id="0" w:name="_GoBack"/>
+      <w:bookmarkEnd w:id="0"/>
+      <w:r>
+        <w:lastRenderedPageBreak/>
+        <w:t>Use Case Diagram</w:t>
+      </w:r>
+    </w:p>
+    <w:p>
+      <w:r>
+        <w:rPr>
+          <w:noProof/>
+          <w:lang w:eastAsia="pt-PT"/>
+        </w:rPr>
+        <w:drawing>
+          <wp:inline distT="0" distB="0" distL="0" distR="0">
+            <wp:extent cx="4960620" cy="5577840"/>
+            <wp:effectExtent l="0" t="0" r="0" b="3810"/>
+            <wp:docPr id="18" name="Imagem 18"/>
+            <wp:cNvGraphicFramePr>
+              <a:graphicFrameLocks xmlns:a="http://schemas.openxmlformats.org/drawingml/2006/main" noChangeAspect="1"/>
+            </wp:cNvGraphicFramePr>
+            <a:graphic xmlns:a="http://schemas.openxmlformats.org/drawingml/2006/main">
+              <a:graphicData uri="http://schemas.openxmlformats.org/drawingml/2006/picture">
+                <pic:pic xmlns:pic="http://schemas.openxmlformats.org/drawingml/2006/picture">
+                  <pic:nvPicPr>
+                    <pic:cNvPr id="0" name="UseCaseDiagram1.png"/>
+                    <pic:cNvPicPr/>
+                  </pic:nvPicPr>
+                  <pic:blipFill>
+                    <a:blip r:embed="rId9">
+                      <a:extLst>
+                        <a:ext uri="{28A0092B-C50C-407E-A947-70E740481C1C}">
+                          <a14:useLocalDpi xmlns:a14="http://schemas.microsoft.com/office/drawing/2010/main" val="0"/>
+                        </a:ext>
+                      </a:extLst>
+                    </a:blip>
+                    <a:stretch>
+                      <a:fillRect/>
+                    </a:stretch>
+                  </pic:blipFill>
+                  <pic:spPr>
+                    <a:xfrm>
+                      <a:off x="0" y="0"/>
+                      <a:ext cx="4960620" cy="5577840"/>
+                    </a:xfrm>
+                    <a:prstGeom prst="rect">
+                      <a:avLst/>
+                    </a:prstGeom>
+                  </pic:spPr>
+                </pic:pic>
+              </a:graphicData>
+            </a:graphic>
+          </wp:inline>
+        </w:drawing>
+      </w:r>
+    </w:p>
+    <w:p>
+      <w:pPr>
+        <w:rPr>
+          <w:rFonts w:asciiTheme="majorHAnsi" w:eastAsiaTheme="majorEastAsia" w:hAnsiTheme="majorHAnsi" w:cstheme="majorBidi"/>
+          <w:b/>
+          <w:bCs/>
+          <w:color w:val="365F91" w:themeColor="accent1" w:themeShade="BF"/>
+          <w:sz w:val="28"/>
+          <w:szCs w:val="28"/>
+        </w:rPr>
+      </w:pPr>
+      <w:r>
+        <w:br w:type="page"/>
+      </w:r>
+    </w:p>
+    <w:p>
+      <w:pPr>
+        <w:pStyle w:val="Ttulo1"/>
+        <w:jc w:val="center"/>
+      </w:pPr>
       <w:r>
         <w:lastRenderedPageBreak/>
         <w:t>Contracts</w:t>
@@ -561,7 +637,7 @@
                     <pic:cNvPicPr/>
                   </pic:nvPicPr>
                   <pic:blipFill>
-                    <a:blip r:embed="rId9">
+                    <a:blip r:embed="rId10">
                       <a:extLst>
                         <a:ext uri="{28A0092B-C50C-407E-A947-70E740481C1C}">
                           <a14:useLocalDpi xmlns:a14="http://schemas.microsoft.com/office/drawing/2010/main" val="0"/>
@@ -625,7 +701,7 @@
                     <pic:cNvPicPr/>
                   </pic:nvPicPr>
                   <pic:blipFill>
-                    <a:blip r:embed="rId10">
+                    <a:blip r:embed="rId11">
                       <a:extLst>
                         <a:ext uri="{28A0092B-C50C-407E-A947-70E740481C1C}">
                           <a14:useLocalDpi xmlns:a14="http://schemas.microsoft.com/office/drawing/2010/main" val="0"/>
@@ -711,7 +787,7 @@
                     <pic:cNvPicPr/>
                   </pic:nvPicPr>
                   <pic:blipFill>
-                    <a:blip r:embed="rId11">
+                    <a:blip r:embed="rId12">
                       <a:extLst>
                         <a:ext uri="{28A0092B-C50C-407E-A947-70E740481C1C}">
                           <a14:useLocalDpi xmlns:a14="http://schemas.microsoft.com/office/drawing/2010/main" val="0"/>
@@ -797,7 +873,7 @@
                     <pic:cNvPicPr/>
                   </pic:nvPicPr>
                   <pic:blipFill>
-                    <a:blip r:embed="rId12">
+                    <a:blip r:embed="rId13">
                       <a:extLst>
                         <a:ext uri="{28A0092B-C50C-407E-A947-70E740481C1C}">
                           <a14:useLocalDpi xmlns:a14="http://schemas.microsoft.com/office/drawing/2010/main" val="0"/>
@@ -883,7 +959,7 @@
                     <pic:cNvPicPr/>
                   </pic:nvPicPr>
                   <pic:blipFill>
-                    <a:blip r:embed="rId13">
+                    <a:blip r:embed="rId14">
                       <a:extLst>
                         <a:ext uri="{28A0092B-C50C-407E-A947-70E740481C1C}">
                           <a14:useLocalDpi xmlns:a14="http://schemas.microsoft.com/office/drawing/2010/main" val="0"/>
@@ -980,7 +1056,7 @@
                     <pic:cNvPicPr/>
                   </pic:nvPicPr>
                   <pic:blipFill>
-                    <a:blip r:embed="rId14">
+                    <a:blip r:embed="rId15">
                       <a:extLst>
                         <a:ext uri="{28A0092B-C50C-407E-A947-70E740481C1C}">
                           <a14:useLocalDpi xmlns:a14="http://schemas.microsoft.com/office/drawing/2010/main" val="0"/>
@@ -1012,8 +1088,6 @@
       <w:r>
         <w:br w:type="page"/>
       </w:r>
-      <w:bookmarkStart w:id="0" w:name="_GoBack"/>
-      <w:bookmarkEnd w:id="0"/>
     </w:p>
     <w:p>
       <w:pPr>
@@ -1031,7 +1105,63 @@
       <w:r>
         <w:t>:</w:t>
       </w:r>
-    </w:p>
+      <w:r>
+        <w:t xml:space="preserve"> </w:t>
+      </w:r>
+      <w:r>
+        <w:t>Refill Stock</w:t>
+      </w:r>
+    </w:p>
+    <w:p>
+      <w:r>
+        <w:rPr>
+          <w:noProof/>
+          <w:lang w:eastAsia="pt-PT"/>
+        </w:rPr>
+        <w:drawing>
+          <wp:inline distT="0" distB="0" distL="0" distR="0">
+            <wp:extent cx="5293519" cy="495300"/>
+            <wp:effectExtent l="0" t="0" r="2540" b="0"/>
+            <wp:docPr id="12" name="Imagem 12"/>
+            <wp:cNvGraphicFramePr>
+              <a:graphicFrameLocks xmlns:a="http://schemas.openxmlformats.org/drawingml/2006/main" noChangeAspect="1"/>
+            </wp:cNvGraphicFramePr>
+            <a:graphic xmlns:a="http://schemas.openxmlformats.org/drawingml/2006/main">
+              <a:graphicData uri="http://schemas.openxmlformats.org/drawingml/2006/picture">
+                <pic:pic xmlns:pic="http://schemas.openxmlformats.org/drawingml/2006/picture">
+                  <pic:nvPicPr>
+                    <pic:cNvPr id="0" name="CommunicationDiagram7.png"/>
+                    <pic:cNvPicPr/>
+                  </pic:nvPicPr>
+                  <pic:blipFill>
+                    <a:blip r:embed="rId16">
+                      <a:extLst>
+                        <a:ext uri="{28A0092B-C50C-407E-A947-70E740481C1C}">
+                          <a14:useLocalDpi xmlns:a14="http://schemas.microsoft.com/office/drawing/2010/main" val="0"/>
+                        </a:ext>
+                      </a:extLst>
+                    </a:blip>
+                    <a:stretch>
+                      <a:fillRect/>
+                    </a:stretch>
+                  </pic:blipFill>
+                  <pic:spPr>
+                    <a:xfrm>
+                      <a:off x="0" y="0"/>
+                      <a:ext cx="5293519" cy="495300"/>
+                    </a:xfrm>
+                    <a:prstGeom prst="rect">
+                      <a:avLst/>
+                    </a:prstGeom>
+                  </pic:spPr>
+                </pic:pic>
+              </a:graphicData>
+            </a:graphic>
+          </wp:inline>
+        </w:drawing>
+      </w:r>
+    </w:p>
+    <w:p/>
     <w:p>
       <w:r>
         <w:br w:type="page"/>
@@ -1053,8 +1183,58 @@
       <w:r>
         <w:t>:</w:t>
       </w:r>
-    </w:p>
-    <w:p>
+      <w:r>
+        <w:t xml:space="preserve"> Do Purchase</w:t>
+      </w:r>
+    </w:p>
+    <w:p>
+      <w:r>
+        <w:rPr>
+          <w:noProof/>
+          <w:lang w:eastAsia="pt-PT"/>
+        </w:rPr>
+        <w:drawing>
+          <wp:inline distT="0" distB="0" distL="0" distR="0">
+            <wp:extent cx="5888182" cy="3048000"/>
+            <wp:effectExtent l="0" t="0" r="0" b="0"/>
+            <wp:docPr id="14" name="Imagem 14"/>
+            <wp:cNvGraphicFramePr>
+              <a:graphicFrameLocks xmlns:a="http://schemas.openxmlformats.org/drawingml/2006/main" noChangeAspect="1"/>
+            </wp:cNvGraphicFramePr>
+            <a:graphic xmlns:a="http://schemas.openxmlformats.org/drawingml/2006/main">
+              <a:graphicData uri="http://schemas.openxmlformats.org/drawingml/2006/picture">
+                <pic:pic xmlns:pic="http://schemas.openxmlformats.org/drawingml/2006/picture">
+                  <pic:nvPicPr>
+                    <pic:cNvPr id="0" name="CommunicationDiagram8.png"/>
+                    <pic:cNvPicPr/>
+                  </pic:nvPicPr>
+                  <pic:blipFill>
+                    <a:blip r:embed="rId17">
+                      <a:extLst>
+                        <a:ext uri="{28A0092B-C50C-407E-A947-70E740481C1C}">
+                          <a14:useLocalDpi xmlns:a14="http://schemas.microsoft.com/office/drawing/2010/main" val="0"/>
+                        </a:ext>
+                      </a:extLst>
+                    </a:blip>
+                    <a:stretch>
+                      <a:fillRect/>
+                    </a:stretch>
+                  </pic:blipFill>
+                  <pic:spPr>
+                    <a:xfrm>
+                      <a:off x="0" y="0"/>
+                      <a:ext cx="5888182" cy="3048000"/>
+                    </a:xfrm>
+                    <a:prstGeom prst="rect">
+                      <a:avLst/>
+                    </a:prstGeom>
+                  </pic:spPr>
+                </pic:pic>
+              </a:graphicData>
+            </a:graphic>
+          </wp:inline>
+        </w:drawing>
+      </w:r>
       <w:r>
         <w:br w:type="page"/>
       </w:r>
@@ -1075,7 +1255,60 @@
       <w:r>
         <w:t>:</w:t>
       </w:r>
-    </w:p>
+      <w:r>
+        <w:t xml:space="preserve"> Register</w:t>
+      </w:r>
+    </w:p>
+    <w:p>
+      <w:r>
+        <w:rPr>
+          <w:noProof/>
+          <w:lang w:eastAsia="pt-PT"/>
+        </w:rPr>
+        <w:drawing>
+          <wp:inline distT="0" distB="0" distL="0" distR="0">
+            <wp:extent cx="6108700" cy="495300"/>
+            <wp:effectExtent l="0" t="0" r="6350" b="0"/>
+            <wp:docPr id="16" name="Imagem 16"/>
+            <wp:cNvGraphicFramePr>
+              <a:graphicFrameLocks xmlns:a="http://schemas.openxmlformats.org/drawingml/2006/main" noChangeAspect="1"/>
+            </wp:cNvGraphicFramePr>
+            <a:graphic xmlns:a="http://schemas.openxmlformats.org/drawingml/2006/main">
+              <a:graphicData uri="http://schemas.openxmlformats.org/drawingml/2006/picture">
+                <pic:pic xmlns:pic="http://schemas.openxmlformats.org/drawingml/2006/picture">
+                  <pic:nvPicPr>
+                    <pic:cNvPr id="0" name="CommunicationDiagram9.png"/>
+                    <pic:cNvPicPr/>
+                  </pic:nvPicPr>
+                  <pic:blipFill>
+                    <a:blip r:embed="rId18">
+                      <a:extLst>
+                        <a:ext uri="{28A0092B-C50C-407E-A947-70E740481C1C}">
+                          <a14:useLocalDpi xmlns:a14="http://schemas.microsoft.com/office/drawing/2010/main" val="0"/>
+                        </a:ext>
+                      </a:extLst>
+                    </a:blip>
+                    <a:stretch>
+                      <a:fillRect/>
+                    </a:stretch>
+                  </pic:blipFill>
+                  <pic:spPr>
+                    <a:xfrm>
+                      <a:off x="0" y="0"/>
+                      <a:ext cx="6108700" cy="495300"/>
+                    </a:xfrm>
+                    <a:prstGeom prst="rect">
+                      <a:avLst/>
+                    </a:prstGeom>
+                  </pic:spPr>
+                </pic:pic>
+              </a:graphicData>
+            </a:graphic>
+          </wp:inline>
+        </w:drawing>
+      </w:r>
+    </w:p>
+    <w:p/>
     <w:p/>
     <w:p/>
     <w:p>
@@ -1118,7 +1351,7 @@
                     <pic:cNvPicPr/>
                   </pic:nvPicPr>
                   <pic:blipFill>
-                    <a:blip r:embed="rId15">
+                    <a:blip r:embed="rId19">
                       <a:extLst>
                         <a:ext uri="{28A0092B-C50C-407E-A947-70E740481C1C}">
                           <a14:useLocalDpi xmlns:a14="http://schemas.microsoft.com/office/drawing/2010/main" val="0"/>
@@ -1182,7 +1415,7 @@
       </w:r>
     </w:p>
     <w:sectPr>
-      <w:footerReference w:type="default" r:id="rId16"/>
+      <w:footerReference w:type="default" r:id="rId20"/>
       <w:pgSz w:w="11906" w:h="16838"/>
       <w:pgMar w:top="1417" w:right="1701" w:bottom="1417" w:left="1701" w:header="708" w:footer="708" w:gutter="0"/>
       <w:cols w:space="708"/>
@@ -2404,7 +2637,7 @@
 </file>
 
 <file path=customXml/itemProps1.xml><?xml version="1.0" encoding="utf-8"?>
-<ds:datastoreItem xmlns:ds="http://schemas.openxmlformats.org/officeDocument/2006/customXml" ds:itemID="{47D6EBAB-D0EF-440E-A121-A43622ADBBA2}">
+<ds:datastoreItem xmlns:ds="http://schemas.openxmlformats.org/officeDocument/2006/customXml" ds:itemID="{5E16CB9B-7EA2-4B88-90D5-76F1D3512E63}">
   <ds:schemaRefs>
     <ds:schemaRef ds:uri="http://schemas.openxmlformats.org/officeDocument/2006/bibliography"/>
   </ds:schemaRefs>

</xml_diff>

<commit_message>
acabados casos de uso
</commit_message>
<xml_diff>
--- a/Project I Report.docx
+++ b/Project I Report.docx
@@ -135,393 +135,714 @@
         <w:br w:type="page"/>
       </w:r>
     </w:p>
-    <w:p>
+    <w:p/>
+    <w:p>
+      <w:pPr>
+        <w:pStyle w:val="Ttulo1"/>
+        <w:jc w:val="center"/>
+      </w:pPr>
+      <w:r>
+        <w:t>Project Description</w:t>
+      </w:r>
+    </w:p>
+    <w:p/>
+    <w:p>
+      <w:r>
+        <w:rPr>
+          <w:sz w:val="28"/>
+          <w:szCs w:val="28"/>
+        </w:rPr>
+        <w:t xml:space="preserve">The </w:t>
+      </w:r>
+      <w:r>
+        <w:rPr>
+          <w:sz w:val="28"/>
+          <w:szCs w:val="28"/>
+        </w:rPr>
+        <w:t>Project</w:t>
+      </w:r>
+      <w:r>
+        <w:rPr>
+          <w:sz w:val="28"/>
+          <w:szCs w:val="28"/>
+        </w:rPr>
+        <w:t xml:space="preserve"> applies to supermarket chains in the real world and can be considered as one. The customer/client purchases the product through the system, but not without registering his/herself first. The Store Manager takes care of everything related with the products. He can refill the stock when the ammounts are low and can add or remove products </w:t>
+      </w:r>
+      <w:proofErr w:type="gramStart"/>
+      <w:r>
+        <w:rPr>
+          <w:sz w:val="28"/>
+          <w:szCs w:val="28"/>
+        </w:rPr>
+        <w:t>if</w:t>
+      </w:r>
+      <w:proofErr w:type="gramEnd"/>
+      <w:r>
+        <w:rPr>
+          <w:sz w:val="28"/>
+          <w:szCs w:val="28"/>
+        </w:rPr>
+        <w:t xml:space="preserve"> the need arises. The General Manager is in charge of the discounts and promotions applied to the products and will add those as he sees fit. This constitutes a supermarket chain which will make it easier for the customer to purchase the products.  </w:t>
+      </w:r>
+      <w:r>
+        <w:br w:type="page"/>
+      </w:r>
+    </w:p>
+    <w:p>
+      <w:pPr>
+        <w:pStyle w:val="Ttulo1"/>
+        <w:jc w:val="center"/>
+      </w:pPr>
+      <w:r>
+        <w:lastRenderedPageBreak/>
+        <w:t>Requirements Specifications</w:t>
+      </w:r>
+    </w:p>
+    <w:p>
+      <w:pPr>
+        <w:rPr>
+          <w:sz w:val="28"/>
+          <w:szCs w:val="28"/>
+        </w:rPr>
+      </w:pPr>
+    </w:p>
+    <w:p>
+      <w:pPr>
+        <w:rPr>
+          <w:sz w:val="28"/>
+          <w:szCs w:val="28"/>
+        </w:rPr>
+      </w:pPr>
+      <w:r>
+        <w:rPr>
+          <w:sz w:val="28"/>
+          <w:szCs w:val="28"/>
+        </w:rPr>
+        <w:t>The system must:</w:t>
+      </w:r>
+    </w:p>
+    <w:p>
+      <w:pPr>
+        <w:pStyle w:val="PargrafodaLista"/>
+        <w:numPr>
+          <w:ilvl w:val="0"/>
+          <w:numId w:val="7"/>
+        </w:numPr>
+      </w:pPr>
+      <w:r>
+        <w:rPr>
+          <w:sz w:val="28"/>
+          <w:szCs w:val="28"/>
+        </w:rPr>
+        <w:t>Add products</w:t>
+      </w:r>
+    </w:p>
+    <w:p>
+      <w:pPr>
+        <w:pStyle w:val="PargrafodaLista"/>
+        <w:numPr>
+          <w:ilvl w:val="0"/>
+          <w:numId w:val="7"/>
+        </w:numPr>
+      </w:pPr>
+      <w:r>
+        <w:rPr>
+          <w:sz w:val="28"/>
+          <w:szCs w:val="28"/>
+        </w:rPr>
+        <w:t>Remove products</w:t>
+      </w:r>
+    </w:p>
+    <w:p>
+      <w:pPr>
+        <w:pStyle w:val="PargrafodaLista"/>
+        <w:numPr>
+          <w:ilvl w:val="0"/>
+          <w:numId w:val="7"/>
+        </w:numPr>
+      </w:pPr>
+      <w:r>
+        <w:rPr>
+          <w:sz w:val="28"/>
+          <w:szCs w:val="28"/>
+        </w:rPr>
+        <w:t>Add promotions</w:t>
+      </w:r>
+    </w:p>
+    <w:p>
+      <w:pPr>
+        <w:pStyle w:val="PargrafodaLista"/>
+        <w:numPr>
+          <w:ilvl w:val="0"/>
+          <w:numId w:val="7"/>
+        </w:numPr>
+      </w:pPr>
+      <w:r>
+        <w:rPr>
+          <w:sz w:val="28"/>
+          <w:szCs w:val="28"/>
+        </w:rPr>
+        <w:t>Remove Promotions</w:t>
+      </w:r>
+    </w:p>
+    <w:p>
+      <w:pPr>
+        <w:pStyle w:val="PargrafodaLista"/>
+        <w:numPr>
+          <w:ilvl w:val="0"/>
+          <w:numId w:val="7"/>
+        </w:numPr>
+      </w:pPr>
+      <w:r>
+        <w:rPr>
+          <w:sz w:val="28"/>
+          <w:szCs w:val="28"/>
+        </w:rPr>
+        <w:t>Add discounts</w:t>
+      </w:r>
+    </w:p>
+    <w:p>
+      <w:pPr>
+        <w:pStyle w:val="PargrafodaLista"/>
+        <w:numPr>
+          <w:ilvl w:val="0"/>
+          <w:numId w:val="7"/>
+        </w:numPr>
+      </w:pPr>
+      <w:r>
+        <w:rPr>
+          <w:sz w:val="28"/>
+          <w:szCs w:val="28"/>
+        </w:rPr>
+        <w:t>Remove discounts</w:t>
+      </w:r>
+    </w:p>
+    <w:p>
+      <w:pPr>
+        <w:pStyle w:val="PargrafodaLista"/>
+        <w:numPr>
+          <w:ilvl w:val="0"/>
+          <w:numId w:val="7"/>
+        </w:numPr>
+      </w:pPr>
+      <w:r>
+        <w:rPr>
+          <w:sz w:val="28"/>
+          <w:szCs w:val="28"/>
+        </w:rPr>
+        <w:t xml:space="preserve">Allow the client to register, and consequently </w:t>
+      </w:r>
+      <w:r>
+        <w:rPr>
+          <w:sz w:val="28"/>
+          <w:szCs w:val="28"/>
+        </w:rPr>
+        <w:t>login.</w:t>
+      </w:r>
+    </w:p>
+    <w:p>
+      <w:pPr>
+        <w:pStyle w:val="PargrafodaLista"/>
+        <w:numPr>
+          <w:ilvl w:val="0"/>
+          <w:numId w:val="7"/>
+        </w:numPr>
+      </w:pPr>
+      <w:r>
+        <w:rPr>
+          <w:sz w:val="28"/>
+          <w:szCs w:val="28"/>
+        </w:rPr>
+        <w:t xml:space="preserve">Allow the client to purchase products through the Internet, with methods such as </w:t>
+      </w:r>
+      <w:r>
+        <w:rPr>
+          <w:sz w:val="28"/>
+          <w:szCs w:val="28"/>
+        </w:rPr>
+        <w:t>Paypal</w:t>
+      </w:r>
+      <w:r>
+        <w:rPr>
+          <w:sz w:val="28"/>
+          <w:szCs w:val="28"/>
+        </w:rPr>
+        <w:t>, Credit Card or Purchase on Arrival</w:t>
+      </w:r>
+    </w:p>
+    <w:p>
+      <w:pPr>
+        <w:pStyle w:val="PargrafodaLista"/>
+        <w:numPr>
+          <w:ilvl w:val="0"/>
+          <w:numId w:val="7"/>
+        </w:numPr>
+      </w:pPr>
+      <w:r>
+        <w:rPr>
+          <w:sz w:val="28"/>
+          <w:szCs w:val="28"/>
+        </w:rPr>
+        <w:t>Refill the stock of products if the ammounts are low</w:t>
+      </w:r>
+      <w:r>
+        <w:br w:type="page"/>
+      </w:r>
+    </w:p>
+    <w:p>
+      <w:pPr>
+        <w:pStyle w:val="Ttulo1"/>
+        <w:jc w:val="center"/>
+      </w:pPr>
+      <w:r>
+        <w:lastRenderedPageBreak/>
+        <w:t>Actors</w:t>
+      </w:r>
+      <w:r>
+        <w:t xml:space="preserve"> Functions</w:t>
+      </w:r>
+    </w:p>
+    <w:p/>
+    <w:p>
+      <w:pPr>
+        <w:pStyle w:val="Ttulo2"/>
+      </w:pPr>
+      <w:r>
+        <w:t>General Manager:</w:t>
+      </w:r>
+    </w:p>
+    <w:p/>
+    <w:p>
+      <w:pPr>
+        <w:pStyle w:val="PargrafodaLista"/>
+        <w:numPr>
+          <w:ilvl w:val="0"/>
+          <w:numId w:val="4"/>
+        </w:numPr>
+        <w:rPr>
+          <w:sz w:val="28"/>
+          <w:szCs w:val="28"/>
+        </w:rPr>
+      </w:pPr>
+      <w:r>
+        <w:rPr>
+          <w:sz w:val="28"/>
+          <w:szCs w:val="28"/>
+        </w:rPr>
+        <w:t>Insert Discount</w:t>
+      </w:r>
+    </w:p>
+    <w:p>
+      <w:pPr>
+        <w:pStyle w:val="PargrafodaLista"/>
+        <w:numPr>
+          <w:ilvl w:val="0"/>
+          <w:numId w:val="4"/>
+        </w:numPr>
+        <w:rPr>
+          <w:sz w:val="28"/>
+          <w:szCs w:val="28"/>
+        </w:rPr>
+      </w:pPr>
+      <w:r>
+        <w:rPr>
+          <w:sz w:val="28"/>
+          <w:szCs w:val="28"/>
+        </w:rPr>
+        <w:t>Remove Discount</w:t>
+      </w:r>
+    </w:p>
+    <w:p>
+      <w:pPr>
+        <w:pStyle w:val="PargrafodaLista"/>
+        <w:numPr>
+          <w:ilvl w:val="0"/>
+          <w:numId w:val="4"/>
+        </w:numPr>
+        <w:rPr>
+          <w:sz w:val="28"/>
+          <w:szCs w:val="28"/>
+        </w:rPr>
+      </w:pPr>
+      <w:r>
+        <w:rPr>
+          <w:sz w:val="28"/>
+          <w:szCs w:val="28"/>
+        </w:rPr>
+        <w:t>Insert Promotion</w:t>
+      </w:r>
+    </w:p>
+    <w:p>
+      <w:pPr>
+        <w:pStyle w:val="PargrafodaLista"/>
+        <w:numPr>
+          <w:ilvl w:val="0"/>
+          <w:numId w:val="4"/>
+        </w:numPr>
+        <w:rPr>
+          <w:sz w:val="28"/>
+          <w:szCs w:val="28"/>
+        </w:rPr>
+      </w:pPr>
+      <w:r>
+        <w:rPr>
+          <w:sz w:val="28"/>
+          <w:szCs w:val="28"/>
+        </w:rPr>
+        <w:t>Remove Promotion</w:t>
+      </w:r>
+    </w:p>
+    <w:p>
+      <w:pPr>
+        <w:pStyle w:val="Ttulo2"/>
+      </w:pPr>
+      <w:r>
+        <w:t>Store Manager:</w:t>
+      </w:r>
+    </w:p>
+    <w:p/>
+    <w:p>
+      <w:pPr>
+        <w:pStyle w:val="PargrafodaLista"/>
+        <w:numPr>
+          <w:ilvl w:val="0"/>
+          <w:numId w:val="5"/>
+        </w:numPr>
+        <w:rPr>
+          <w:sz w:val="28"/>
+          <w:szCs w:val="28"/>
+        </w:rPr>
+      </w:pPr>
+      <w:r>
+        <w:rPr>
+          <w:sz w:val="28"/>
+          <w:szCs w:val="28"/>
+        </w:rPr>
+        <w:t>Insert Product</w:t>
+      </w:r>
+    </w:p>
+    <w:p>
+      <w:pPr>
+        <w:pStyle w:val="PargrafodaLista"/>
+        <w:numPr>
+          <w:ilvl w:val="0"/>
+          <w:numId w:val="5"/>
+        </w:numPr>
+        <w:rPr>
+          <w:sz w:val="28"/>
+          <w:szCs w:val="28"/>
+        </w:rPr>
+      </w:pPr>
+      <w:r>
+        <w:rPr>
+          <w:sz w:val="28"/>
+          <w:szCs w:val="28"/>
+        </w:rPr>
+        <w:t>Remove Product</w:t>
+      </w:r>
+    </w:p>
+    <w:p>
+      <w:pPr>
+        <w:pStyle w:val="PargrafodaLista"/>
+        <w:numPr>
+          <w:ilvl w:val="0"/>
+          <w:numId w:val="5"/>
+        </w:numPr>
+        <w:rPr>
+          <w:sz w:val="28"/>
+          <w:szCs w:val="28"/>
+        </w:rPr>
+      </w:pPr>
+      <w:r>
+        <w:rPr>
+          <w:sz w:val="28"/>
+          <w:szCs w:val="28"/>
+        </w:rPr>
+        <w:t>Refill Stock</w:t>
+      </w:r>
+    </w:p>
+    <w:p>
+      <w:pPr>
+        <w:pStyle w:val="Ttulo2"/>
+      </w:pPr>
+      <w:r>
+        <w:t>Client:</w:t>
+      </w:r>
+    </w:p>
+    <w:p/>
+    <w:p>
+      <w:pPr>
+        <w:pStyle w:val="PargrafodaLista"/>
+        <w:numPr>
+          <w:ilvl w:val="0"/>
+          <w:numId w:val="6"/>
+        </w:numPr>
+      </w:pPr>
+      <w:r>
+        <w:rPr>
+          <w:sz w:val="28"/>
+          <w:szCs w:val="28"/>
+        </w:rPr>
+        <w:t>Do Purchase</w:t>
+      </w:r>
+    </w:p>
+    <w:p>
+      <w:pPr>
+        <w:pStyle w:val="PargrafodaLista"/>
+        <w:numPr>
+          <w:ilvl w:val="0"/>
+          <w:numId w:val="6"/>
+        </w:numPr>
+      </w:pPr>
+      <w:r>
+        <w:rPr>
+          <w:sz w:val="28"/>
+          <w:szCs w:val="28"/>
+        </w:rPr>
+        <w:t>Register</w:t>
+      </w:r>
+    </w:p>
+    <w:p>
+      <w:pPr>
+        <w:pStyle w:val="PargrafodaLista"/>
+        <w:numPr>
+          <w:ilvl w:val="0"/>
+          <w:numId w:val="5"/>
+        </w:numPr>
+      </w:pPr>
+      <w:r>
+        <w:br w:type="page"/>
+      </w:r>
+    </w:p>
+    <w:p>
+      <w:pPr>
+        <w:pStyle w:val="Ttulo1"/>
+        <w:jc w:val="center"/>
+      </w:pPr>
+      <w:r>
+        <w:lastRenderedPageBreak/>
+        <w:t>Use Cases</w:t>
+      </w:r>
+    </w:p>
+    <w:p/>
+    <w:p>
+      <w:pPr>
+        <w:pStyle w:val="Ttulo2"/>
+      </w:pPr>
+      <w:r>
+        <w:t>Use Case 1:</w:t>
+      </w:r>
+      <w:r>
+        <w:t xml:space="preserve"> </w:t>
+      </w:r>
+      <w:r>
+        <w:t>Insert Discount</w:t>
+      </w:r>
+    </w:p>
+    <w:p/>
+    <w:p>
+      <w:pPr>
+        <w:rPr>
+          <w:sz w:val="32"/>
+          <w:szCs w:val="32"/>
+        </w:rPr>
+      </w:pPr>
+      <w:r>
+        <w:rPr>
+          <w:sz w:val="32"/>
+          <w:szCs w:val="32"/>
+        </w:rPr>
+        <w:t>Domain: System</w:t>
+      </w:r>
+    </w:p>
+    <w:p>
+      <w:pPr>
+        <w:rPr>
+          <w:sz w:val="32"/>
+          <w:szCs w:val="32"/>
+        </w:rPr>
+      </w:pPr>
+      <w:r>
+        <w:rPr>
+          <w:sz w:val="32"/>
+          <w:szCs w:val="32"/>
+        </w:rPr>
+        <w:t>Level: Summary</w:t>
+      </w:r>
+    </w:p>
+    <w:p>
+      <w:pPr>
+        <w:rPr>
+          <w:sz w:val="32"/>
+          <w:szCs w:val="32"/>
+        </w:rPr>
+      </w:pPr>
+      <w:r>
+        <w:rPr>
+          <w:sz w:val="32"/>
+          <w:szCs w:val="32"/>
+        </w:rPr>
+        <w:t>Primary Actor: General Manager</w:t>
+      </w:r>
+    </w:p>
+    <w:p>
+      <w:pPr>
+        <w:rPr>
+          <w:sz w:val="32"/>
+          <w:szCs w:val="32"/>
+        </w:rPr>
+      </w:pPr>
+      <w:r>
+        <w:rPr>
+          <w:sz w:val="32"/>
+          <w:szCs w:val="32"/>
+        </w:rPr>
+        <w:t>Pre-condition: General Manager must be registered</w:t>
+      </w:r>
+    </w:p>
+    <w:p>
+      <w:pPr>
+        <w:rPr>
+          <w:sz w:val="32"/>
+          <w:szCs w:val="32"/>
+        </w:rPr>
+      </w:pPr>
+      <w:r>
+        <w:rPr>
+          <w:sz w:val="32"/>
+          <w:szCs w:val="32"/>
+        </w:rPr>
+        <w:t xml:space="preserve">Initiator: </w:t>
+      </w:r>
+      <w:r>
+        <w:rPr>
+          <w:sz w:val="32"/>
+          <w:szCs w:val="32"/>
+        </w:rPr>
+        <w:t>Discount</w:t>
+      </w:r>
+      <w:r>
+        <w:rPr>
+          <w:sz w:val="32"/>
+          <w:szCs w:val="32"/>
+        </w:rPr>
+        <w:t xml:space="preserve"> is recognized by the system for entry</w:t>
+      </w:r>
+    </w:p>
+    <w:p>
+      <w:pPr>
+        <w:rPr>
+          <w:sz w:val="32"/>
+          <w:szCs w:val="32"/>
+        </w:rPr>
+      </w:pPr>
+      <w:r>
+        <w:rPr>
+          <w:sz w:val="32"/>
+          <w:szCs w:val="32"/>
+        </w:rPr>
+        <w:t>Primary success scenery:</w:t>
+      </w:r>
+    </w:p>
+    <w:p>
+      <w:pPr>
+        <w:pStyle w:val="PargrafodaLista"/>
+        <w:numPr>
+          <w:ilvl w:val="0"/>
+          <w:numId w:val="5"/>
+        </w:numPr>
+      </w:pPr>
+      <w:r>
+        <w:rPr>
+          <w:sz w:val="32"/>
+          <w:szCs w:val="32"/>
+        </w:rPr>
+        <w:t>General Manager enters his credentials in the system</w:t>
+      </w:r>
+    </w:p>
+    <w:p>
+      <w:pPr>
+        <w:pStyle w:val="PargrafodaLista"/>
+        <w:numPr>
+          <w:ilvl w:val="0"/>
+          <w:numId w:val="5"/>
+        </w:numPr>
+      </w:pPr>
+      <w:r>
+        <w:rPr>
+          <w:sz w:val="32"/>
+          <w:szCs w:val="32"/>
+        </w:rPr>
+        <w:t xml:space="preserve">System recognizes and informs Manager that there is a new </w:t>
+      </w:r>
+      <w:r>
+        <w:rPr>
+          <w:sz w:val="32"/>
+          <w:szCs w:val="32"/>
+        </w:rPr>
+        <w:t>discount</w:t>
+      </w:r>
+      <w:r>
+        <w:rPr>
+          <w:sz w:val="32"/>
+          <w:szCs w:val="32"/>
+        </w:rPr>
+        <w:t xml:space="preserve"> ready to be inserted on the system</w:t>
+      </w:r>
+    </w:p>
+    <w:p>
+      <w:pPr>
+        <w:pStyle w:val="PargrafodaLista"/>
+        <w:numPr>
+          <w:ilvl w:val="0"/>
+          <w:numId w:val="5"/>
+        </w:numPr>
+      </w:pPr>
+      <w:r>
+        <w:rPr>
+          <w:sz w:val="32"/>
+          <w:szCs w:val="32"/>
+        </w:rPr>
+        <w:t xml:space="preserve">Manager selects </w:t>
+      </w:r>
+      <w:r>
+        <w:rPr>
+          <w:sz w:val="32"/>
+          <w:szCs w:val="32"/>
+        </w:rPr>
+        <w:t>discount</w:t>
+      </w:r>
+      <w:r>
+        <w:rPr>
+          <w:sz w:val="32"/>
+          <w:szCs w:val="32"/>
+        </w:rPr>
+        <w:t xml:space="preserve"> and requests system to add it to the list of </w:t>
+      </w:r>
+      <w:r>
+        <w:rPr>
+          <w:sz w:val="32"/>
+          <w:szCs w:val="32"/>
+        </w:rPr>
+        <w:t>discounts</w:t>
+      </w:r>
       <w:bookmarkStart w:id="0" w:name="_GoBack"/>
       <w:bookmarkEnd w:id="0"/>
     </w:p>
     <w:p>
       <w:pPr>
-        <w:pStyle w:val="Ttulo1"/>
-        <w:jc w:val="center"/>
-      </w:pPr>
-      <w:r>
-        <w:t>Project Description</w:t>
-      </w:r>
-    </w:p>
-    <w:p/>
-    <w:p>
-      <w:r>
-        <w:rPr>
-          <w:sz w:val="28"/>
-          <w:szCs w:val="28"/>
-        </w:rPr>
-        <w:t xml:space="preserve">The </w:t>
-      </w:r>
-      <w:r>
-        <w:rPr>
-          <w:sz w:val="28"/>
-          <w:szCs w:val="28"/>
-        </w:rPr>
-        <w:t>Project</w:t>
-      </w:r>
-      <w:r>
-        <w:rPr>
-          <w:sz w:val="28"/>
-          <w:szCs w:val="28"/>
-        </w:rPr>
-        <w:t xml:space="preserve"> applies to supermarket chains in the real world and can be considered as one. The customer/client purchases the product through the system, but not without registering his/herself first. The Store Manager takes care of everything related with the products. He can refill the stock when the ammounts are low and can add or remove products </w:t>
-      </w:r>
-      <w:proofErr w:type="gramStart"/>
-      <w:r>
-        <w:rPr>
-          <w:sz w:val="28"/>
-          <w:szCs w:val="28"/>
-        </w:rPr>
-        <w:t>if</w:t>
-      </w:r>
-      <w:proofErr w:type="gramEnd"/>
-      <w:r>
-        <w:rPr>
-          <w:sz w:val="28"/>
-          <w:szCs w:val="28"/>
-        </w:rPr>
-        <w:t xml:space="preserve"> the need arises. The General Manager is in charge of the discounts and promotions applied to the products and will add those as he sees fit. This constitutes a supermarket chain which will make it easier for the customer to purchase the products.  </w:t>
-      </w:r>
-      <w:r>
-        <w:br w:type="page"/>
-      </w:r>
-    </w:p>
-    <w:p>
-      <w:pPr>
-        <w:pStyle w:val="Ttulo1"/>
-        <w:jc w:val="center"/>
-      </w:pPr>
-      <w:r>
-        <w:lastRenderedPageBreak/>
-        <w:t>Requirements Specifications</w:t>
-      </w:r>
-    </w:p>
-    <w:p>
-      <w:pPr>
-        <w:rPr>
-          <w:sz w:val="28"/>
-          <w:szCs w:val="28"/>
-        </w:rPr>
-      </w:pPr>
-    </w:p>
-    <w:p>
-      <w:pPr>
-        <w:rPr>
-          <w:sz w:val="28"/>
-          <w:szCs w:val="28"/>
-        </w:rPr>
-      </w:pPr>
-      <w:r>
-        <w:rPr>
-          <w:sz w:val="28"/>
-          <w:szCs w:val="28"/>
-        </w:rPr>
-        <w:t>The system must:</w:t>
-      </w:r>
-    </w:p>
-    <w:p>
-      <w:pPr>
-        <w:pStyle w:val="PargrafodaLista"/>
-        <w:numPr>
-          <w:ilvl w:val="0"/>
-          <w:numId w:val="7"/>
-        </w:numPr>
-      </w:pPr>
-      <w:r>
-        <w:rPr>
-          <w:sz w:val="28"/>
-          <w:szCs w:val="28"/>
-        </w:rPr>
-        <w:t>Add products</w:t>
-      </w:r>
-    </w:p>
-    <w:p>
-      <w:pPr>
-        <w:pStyle w:val="PargrafodaLista"/>
-        <w:numPr>
-          <w:ilvl w:val="0"/>
-          <w:numId w:val="7"/>
-        </w:numPr>
-      </w:pPr>
-      <w:r>
-        <w:rPr>
-          <w:sz w:val="28"/>
-          <w:szCs w:val="28"/>
-        </w:rPr>
-        <w:t>Remove products</w:t>
-      </w:r>
-    </w:p>
-    <w:p>
-      <w:pPr>
-        <w:pStyle w:val="PargrafodaLista"/>
-        <w:numPr>
-          <w:ilvl w:val="0"/>
-          <w:numId w:val="7"/>
-        </w:numPr>
-      </w:pPr>
-      <w:r>
-        <w:rPr>
-          <w:sz w:val="28"/>
-          <w:szCs w:val="28"/>
-        </w:rPr>
-        <w:t>Add promotions</w:t>
-      </w:r>
-    </w:p>
-    <w:p>
-      <w:pPr>
-        <w:pStyle w:val="PargrafodaLista"/>
-        <w:numPr>
-          <w:ilvl w:val="0"/>
-          <w:numId w:val="7"/>
-        </w:numPr>
-      </w:pPr>
-      <w:r>
-        <w:rPr>
-          <w:sz w:val="28"/>
-          <w:szCs w:val="28"/>
-        </w:rPr>
-        <w:t>Remove Promotions</w:t>
-      </w:r>
-    </w:p>
-    <w:p>
-      <w:pPr>
-        <w:pStyle w:val="PargrafodaLista"/>
-        <w:numPr>
-          <w:ilvl w:val="0"/>
-          <w:numId w:val="7"/>
-        </w:numPr>
-      </w:pPr>
-      <w:r>
-        <w:rPr>
-          <w:sz w:val="28"/>
-          <w:szCs w:val="28"/>
-        </w:rPr>
-        <w:t>Add discounts</w:t>
-      </w:r>
-    </w:p>
-    <w:p>
-      <w:pPr>
-        <w:pStyle w:val="PargrafodaLista"/>
-        <w:numPr>
-          <w:ilvl w:val="0"/>
-          <w:numId w:val="7"/>
-        </w:numPr>
-      </w:pPr>
-      <w:r>
-        <w:rPr>
-          <w:sz w:val="28"/>
-          <w:szCs w:val="28"/>
-        </w:rPr>
-        <w:t>Remove discounts</w:t>
-      </w:r>
-    </w:p>
-    <w:p>
-      <w:pPr>
-        <w:pStyle w:val="PargrafodaLista"/>
-        <w:numPr>
-          <w:ilvl w:val="0"/>
-          <w:numId w:val="7"/>
-        </w:numPr>
-      </w:pPr>
-      <w:r>
-        <w:rPr>
-          <w:sz w:val="28"/>
-          <w:szCs w:val="28"/>
-        </w:rPr>
-        <w:t xml:space="preserve">Allow the client to register, and consequently </w:t>
-      </w:r>
-      <w:r>
-        <w:rPr>
-          <w:sz w:val="28"/>
-          <w:szCs w:val="28"/>
-        </w:rPr>
-        <w:t>login.</w:t>
-      </w:r>
-    </w:p>
-    <w:p>
-      <w:pPr>
-        <w:pStyle w:val="PargrafodaLista"/>
-        <w:numPr>
-          <w:ilvl w:val="0"/>
-          <w:numId w:val="7"/>
-        </w:numPr>
-      </w:pPr>
-      <w:r>
-        <w:rPr>
-          <w:sz w:val="28"/>
-          <w:szCs w:val="28"/>
-        </w:rPr>
-        <w:t xml:space="preserve">Allow the client to purchase products through the Internet, with methods such as </w:t>
-      </w:r>
-      <w:r>
-        <w:rPr>
-          <w:sz w:val="28"/>
-          <w:szCs w:val="28"/>
-        </w:rPr>
-        <w:t>Paypal</w:t>
-      </w:r>
-      <w:r>
-        <w:rPr>
-          <w:sz w:val="28"/>
-          <w:szCs w:val="28"/>
-        </w:rPr>
-        <w:t>, Credit Card or Purchase on Arrival</w:t>
-      </w:r>
-    </w:p>
-    <w:p>
-      <w:pPr>
-        <w:pStyle w:val="PargrafodaLista"/>
-        <w:numPr>
-          <w:ilvl w:val="0"/>
-          <w:numId w:val="7"/>
-        </w:numPr>
-      </w:pPr>
-      <w:r>
-        <w:rPr>
-          <w:sz w:val="28"/>
-          <w:szCs w:val="28"/>
-        </w:rPr>
-        <w:t>Refill the stock of products if the ammounts are low</w:t>
-      </w:r>
-      <w:r>
-        <w:br w:type="page"/>
-      </w:r>
-    </w:p>
-    <w:p>
-      <w:pPr>
-        <w:pStyle w:val="Ttulo1"/>
-        <w:jc w:val="center"/>
-      </w:pPr>
-      <w:r>
-        <w:lastRenderedPageBreak/>
-        <w:t>Actors</w:t>
-      </w:r>
-      <w:r>
-        <w:t xml:space="preserve"> Functions</w:t>
-      </w:r>
-    </w:p>
-    <w:p/>
-    <w:p>
-      <w:pPr>
-        <w:pStyle w:val="Ttulo2"/>
-      </w:pPr>
-      <w:r>
-        <w:t>General Manager:</w:t>
-      </w:r>
-    </w:p>
-    <w:p/>
-    <w:p>
-      <w:pPr>
-        <w:pStyle w:val="PargrafodaLista"/>
-        <w:numPr>
-          <w:ilvl w:val="0"/>
-          <w:numId w:val="4"/>
-        </w:numPr>
-        <w:rPr>
-          <w:sz w:val="28"/>
-          <w:szCs w:val="28"/>
-        </w:rPr>
-      </w:pPr>
-      <w:r>
-        <w:rPr>
-          <w:sz w:val="28"/>
-          <w:szCs w:val="28"/>
-        </w:rPr>
-        <w:t>Insert Discount</w:t>
-      </w:r>
-    </w:p>
-    <w:p>
-      <w:pPr>
-        <w:pStyle w:val="PargrafodaLista"/>
-        <w:numPr>
-          <w:ilvl w:val="0"/>
-          <w:numId w:val="4"/>
-        </w:numPr>
-        <w:rPr>
-          <w:sz w:val="28"/>
-          <w:szCs w:val="28"/>
-        </w:rPr>
-      </w:pPr>
-      <w:r>
-        <w:rPr>
-          <w:sz w:val="28"/>
-          <w:szCs w:val="28"/>
-        </w:rPr>
-        <w:t>Remove Discount</w:t>
-      </w:r>
-    </w:p>
-    <w:p>
-      <w:pPr>
-        <w:pStyle w:val="PargrafodaLista"/>
-        <w:numPr>
-          <w:ilvl w:val="0"/>
-          <w:numId w:val="4"/>
-        </w:numPr>
-        <w:rPr>
-          <w:sz w:val="28"/>
-          <w:szCs w:val="28"/>
-        </w:rPr>
-      </w:pPr>
-      <w:r>
-        <w:rPr>
-          <w:sz w:val="28"/>
-          <w:szCs w:val="28"/>
-        </w:rPr>
-        <w:t>Insert Promotion</w:t>
-      </w:r>
-    </w:p>
-    <w:p>
-      <w:pPr>
-        <w:pStyle w:val="PargrafodaLista"/>
-        <w:numPr>
-          <w:ilvl w:val="0"/>
-          <w:numId w:val="4"/>
-        </w:numPr>
-        <w:rPr>
-          <w:sz w:val="28"/>
-          <w:szCs w:val="28"/>
-        </w:rPr>
-      </w:pPr>
-      <w:r>
-        <w:rPr>
-          <w:sz w:val="28"/>
-          <w:szCs w:val="28"/>
-        </w:rPr>
-        <w:t>Remove Promotion</w:t>
-      </w:r>
-    </w:p>
-    <w:p>
-      <w:pPr>
-        <w:pStyle w:val="Ttulo2"/>
-      </w:pPr>
-      <w:r>
-        <w:t>Store Manager:</w:t>
-      </w:r>
-    </w:p>
-    <w:p/>
-    <w:p>
-      <w:pPr>
         <w:pStyle w:val="PargrafodaLista"/>
         <w:numPr>
           <w:ilvl w:val="0"/>
           <w:numId w:val="5"/>
         </w:numPr>
-        <w:rPr>
-          <w:sz w:val="28"/>
-          <w:szCs w:val="28"/>
-        </w:rPr>
-      </w:pPr>
-      <w:r>
-        <w:rPr>
-          <w:sz w:val="28"/>
-          <w:szCs w:val="28"/>
-        </w:rPr>
-        <w:t>Insert Product</w:t>
+      </w:pPr>
+      <w:r>
+        <w:rPr>
+          <w:sz w:val="32"/>
+          <w:szCs w:val="32"/>
+        </w:rPr>
+        <w:t>System asks for confirmation</w:t>
       </w:r>
     </w:p>
     <w:p>
@@ -531,17 +852,13 @@
           <w:ilvl w:val="0"/>
           <w:numId w:val="5"/>
         </w:numPr>
-        <w:rPr>
-          <w:sz w:val="28"/>
-          <w:szCs w:val="28"/>
-        </w:rPr>
-      </w:pPr>
-      <w:r>
-        <w:rPr>
-          <w:sz w:val="28"/>
-          <w:szCs w:val="28"/>
-        </w:rPr>
-        <w:t>Remove Product</w:t>
+      </w:pPr>
+      <w:r>
+        <w:rPr>
+          <w:sz w:val="32"/>
+          <w:szCs w:val="32"/>
+        </w:rPr>
+        <w:t>Manager confirms adition</w:t>
       </w:r>
     </w:p>
     <w:p>
@@ -551,98 +868,14 @@
           <w:ilvl w:val="0"/>
           <w:numId w:val="5"/>
         </w:numPr>
-        <w:rPr>
-          <w:sz w:val="28"/>
-          <w:szCs w:val="28"/>
-        </w:rPr>
-      </w:pPr>
-      <w:r>
-        <w:rPr>
-          <w:sz w:val="28"/>
-          <w:szCs w:val="28"/>
-        </w:rPr>
-        <w:t>Refill Stock</w:t>
-      </w:r>
-    </w:p>
-    <w:p>
-      <w:pPr>
-        <w:pStyle w:val="Ttulo2"/>
-      </w:pPr>
-      <w:r>
-        <w:t>Client:</w:t>
-      </w:r>
-    </w:p>
-    <w:p/>
-    <w:p>
-      <w:pPr>
-        <w:pStyle w:val="PargrafodaLista"/>
-        <w:numPr>
-          <w:ilvl w:val="0"/>
-          <w:numId w:val="6"/>
-        </w:numPr>
-      </w:pPr>
-      <w:r>
-        <w:rPr>
-          <w:sz w:val="28"/>
-          <w:szCs w:val="28"/>
-        </w:rPr>
-        <w:t>Do Purchase</w:t>
-      </w:r>
-    </w:p>
-    <w:p>
-      <w:pPr>
-        <w:pStyle w:val="PargrafodaLista"/>
-        <w:numPr>
-          <w:ilvl w:val="0"/>
-          <w:numId w:val="6"/>
-        </w:numPr>
-      </w:pPr>
-      <w:r>
-        <w:rPr>
-          <w:sz w:val="28"/>
-          <w:szCs w:val="28"/>
-        </w:rPr>
-        <w:t>Register</w:t>
-      </w:r>
-    </w:p>
-    <w:p>
-      <w:pPr>
-        <w:pStyle w:val="PargrafodaLista"/>
-        <w:numPr>
-          <w:ilvl w:val="0"/>
-          <w:numId w:val="5"/>
-        </w:numPr>
-      </w:pPr>
-      <w:r>
-        <w:br w:type="page"/>
-      </w:r>
-    </w:p>
-    <w:p>
-      <w:pPr>
-        <w:pStyle w:val="Ttulo1"/>
-        <w:jc w:val="center"/>
-      </w:pPr>
-      <w:r>
-        <w:lastRenderedPageBreak/>
-        <w:t>Use Cases</w:t>
-      </w:r>
-    </w:p>
-    <w:p/>
-    <w:p>
-      <w:pPr>
-        <w:pStyle w:val="Ttulo2"/>
-      </w:pPr>
-      <w:r>
-        <w:t>Use Case 1:</w:t>
-      </w:r>
-      <w:r>
-        <w:t xml:space="preserve"> </w:t>
-      </w:r>
-      <w:r>
-        <w:t>Insert Discount</w:t>
-      </w:r>
-    </w:p>
-    <w:p>
+      </w:pPr>
+      <w:r>
+        <w:rPr>
+          <w:sz w:val="32"/>
+          <w:szCs w:val="32"/>
+        </w:rPr>
+        <w:t>System validates and gives the insertion as complete</w:t>
+      </w:r>
       <w:r>
         <w:br w:type="page"/>
       </w:r>
@@ -662,7 +895,234 @@
         <w:t>Remove Discount</w:t>
       </w:r>
     </w:p>
-    <w:p>
+    <w:p/>
+    <w:p>
+      <w:pPr>
+        <w:rPr>
+          <w:sz w:val="32"/>
+          <w:szCs w:val="32"/>
+        </w:rPr>
+      </w:pPr>
+      <w:r>
+        <w:rPr>
+          <w:sz w:val="32"/>
+          <w:szCs w:val="32"/>
+        </w:rPr>
+        <w:t>Domain: System</w:t>
+      </w:r>
+    </w:p>
+    <w:p>
+      <w:pPr>
+        <w:rPr>
+          <w:sz w:val="32"/>
+          <w:szCs w:val="32"/>
+        </w:rPr>
+      </w:pPr>
+      <w:r>
+        <w:rPr>
+          <w:sz w:val="32"/>
+          <w:szCs w:val="32"/>
+        </w:rPr>
+        <w:t>Level: Summary</w:t>
+      </w:r>
+    </w:p>
+    <w:p>
+      <w:pPr>
+        <w:rPr>
+          <w:sz w:val="32"/>
+          <w:szCs w:val="32"/>
+        </w:rPr>
+      </w:pPr>
+      <w:r>
+        <w:rPr>
+          <w:sz w:val="32"/>
+          <w:szCs w:val="32"/>
+        </w:rPr>
+        <w:t>Primary Actor: General Manager</w:t>
+      </w:r>
+    </w:p>
+    <w:p>
+      <w:pPr>
+        <w:rPr>
+          <w:sz w:val="32"/>
+          <w:szCs w:val="32"/>
+        </w:rPr>
+      </w:pPr>
+      <w:r>
+        <w:rPr>
+          <w:sz w:val="32"/>
+          <w:szCs w:val="32"/>
+        </w:rPr>
+        <w:t>Pre-condition: General Manager must be registered</w:t>
+      </w:r>
+    </w:p>
+    <w:p>
+      <w:pPr>
+        <w:rPr>
+          <w:sz w:val="32"/>
+          <w:szCs w:val="32"/>
+        </w:rPr>
+      </w:pPr>
+      <w:r>
+        <w:rPr>
+          <w:sz w:val="32"/>
+          <w:szCs w:val="32"/>
+        </w:rPr>
+        <w:t xml:space="preserve">Initiator: </w:t>
+      </w:r>
+      <w:r>
+        <w:rPr>
+          <w:sz w:val="32"/>
+          <w:szCs w:val="32"/>
+        </w:rPr>
+        <w:t>Discount</w:t>
+      </w:r>
+      <w:r>
+        <w:rPr>
+          <w:sz w:val="32"/>
+          <w:szCs w:val="32"/>
+        </w:rPr>
+        <w:t xml:space="preserve"> obsolete</w:t>
+      </w:r>
+    </w:p>
+    <w:p>
+      <w:pPr>
+        <w:rPr>
+          <w:sz w:val="32"/>
+          <w:szCs w:val="32"/>
+        </w:rPr>
+      </w:pPr>
+      <w:r>
+        <w:rPr>
+          <w:sz w:val="32"/>
+          <w:szCs w:val="32"/>
+        </w:rPr>
+        <w:t xml:space="preserve">Primary success scenery: </w:t>
+      </w:r>
+    </w:p>
+    <w:p>
+      <w:pPr>
+        <w:pStyle w:val="PargrafodaLista"/>
+        <w:numPr>
+          <w:ilvl w:val="0"/>
+          <w:numId w:val="9"/>
+        </w:numPr>
+      </w:pPr>
+      <w:r>
+        <w:rPr>
+          <w:sz w:val="32"/>
+          <w:szCs w:val="32"/>
+        </w:rPr>
+        <w:t>General manager enters his credentials on the system</w:t>
+      </w:r>
+    </w:p>
+    <w:p>
+      <w:pPr>
+        <w:pStyle w:val="PargrafodaLista"/>
+        <w:numPr>
+          <w:ilvl w:val="0"/>
+          <w:numId w:val="9"/>
+        </w:numPr>
+      </w:pPr>
+      <w:r>
+        <w:rPr>
+          <w:sz w:val="32"/>
+          <w:szCs w:val="32"/>
+        </w:rPr>
+        <w:t xml:space="preserve">System recognizes credentials and informs manager that the </w:t>
+      </w:r>
+      <w:r>
+        <w:rPr>
+          <w:sz w:val="32"/>
+          <w:szCs w:val="32"/>
+        </w:rPr>
+        <w:t>discount</w:t>
+      </w:r>
+      <w:r>
+        <w:rPr>
+          <w:sz w:val="32"/>
+          <w:szCs w:val="32"/>
+        </w:rPr>
+        <w:t xml:space="preserve"> is obsolute and must be removed</w:t>
+      </w:r>
+    </w:p>
+    <w:p>
+      <w:pPr>
+        <w:pStyle w:val="PargrafodaLista"/>
+        <w:numPr>
+          <w:ilvl w:val="0"/>
+          <w:numId w:val="9"/>
+        </w:numPr>
+      </w:pPr>
+      <w:r>
+        <w:rPr>
+          <w:sz w:val="32"/>
+          <w:szCs w:val="32"/>
+        </w:rPr>
+        <w:t xml:space="preserve">General manager asks the system to remove the </w:t>
+      </w:r>
+      <w:r>
+        <w:rPr>
+          <w:sz w:val="32"/>
+          <w:szCs w:val="32"/>
+        </w:rPr>
+        <w:t>discount</w:t>
+      </w:r>
+    </w:p>
+    <w:p>
+      <w:pPr>
+        <w:pStyle w:val="PargrafodaLista"/>
+        <w:numPr>
+          <w:ilvl w:val="0"/>
+          <w:numId w:val="9"/>
+        </w:numPr>
+      </w:pPr>
+      <w:r>
+        <w:rPr>
+          <w:sz w:val="32"/>
+          <w:szCs w:val="32"/>
+        </w:rPr>
+        <w:t>System asks for removal confirmation</w:t>
+      </w:r>
+    </w:p>
+    <w:p>
+      <w:pPr>
+        <w:pStyle w:val="PargrafodaLista"/>
+        <w:numPr>
+          <w:ilvl w:val="0"/>
+          <w:numId w:val="9"/>
+        </w:numPr>
+      </w:pPr>
+      <w:r>
+        <w:rPr>
+          <w:sz w:val="32"/>
+          <w:szCs w:val="32"/>
+        </w:rPr>
+        <w:t>Manager confirms</w:t>
+      </w:r>
+    </w:p>
+    <w:p>
+      <w:pPr>
+        <w:pStyle w:val="PargrafodaLista"/>
+        <w:numPr>
+          <w:ilvl w:val="0"/>
+          <w:numId w:val="9"/>
+        </w:numPr>
+      </w:pPr>
+      <w:r>
+        <w:rPr>
+          <w:sz w:val="32"/>
+          <w:szCs w:val="32"/>
+        </w:rPr>
+        <w:t xml:space="preserve">System validates and removes </w:t>
+      </w:r>
+      <w:r>
+        <w:rPr>
+          <w:sz w:val="32"/>
+          <w:szCs w:val="32"/>
+        </w:rPr>
+        <w:t>discount</w:t>
+      </w:r>
       <w:r>
         <w:br w:type="page"/>
       </w:r>
@@ -682,15 +1142,276 @@
         <w:t>Insert Promotion</w:t>
       </w:r>
     </w:p>
-    <w:p>
-      <w:pPr>
-        <w:rPr>
-          <w:rFonts w:asciiTheme="majorHAnsi" w:eastAsiaTheme="majorEastAsia" w:hAnsiTheme="majorHAnsi" w:cstheme="majorBidi"/>
-          <w:color w:val="4F81BD" w:themeColor="accent1"/>
-          <w:sz w:val="26"/>
-          <w:szCs w:val="26"/>
-        </w:rPr>
-      </w:pPr>
+    <w:p/>
+    <w:p>
+      <w:pPr>
+        <w:rPr>
+          <w:sz w:val="32"/>
+          <w:szCs w:val="32"/>
+        </w:rPr>
+      </w:pPr>
+      <w:r>
+        <w:rPr>
+          <w:sz w:val="32"/>
+          <w:szCs w:val="32"/>
+        </w:rPr>
+        <w:t>Domain: System</w:t>
+      </w:r>
+    </w:p>
+    <w:p>
+      <w:pPr>
+        <w:rPr>
+          <w:sz w:val="32"/>
+          <w:szCs w:val="32"/>
+        </w:rPr>
+      </w:pPr>
+      <w:r>
+        <w:rPr>
+          <w:sz w:val="32"/>
+          <w:szCs w:val="32"/>
+        </w:rPr>
+        <w:t>Level: Summary</w:t>
+      </w:r>
+    </w:p>
+    <w:p>
+      <w:pPr>
+        <w:rPr>
+          <w:sz w:val="32"/>
+          <w:szCs w:val="32"/>
+        </w:rPr>
+      </w:pPr>
+      <w:r>
+        <w:rPr>
+          <w:sz w:val="32"/>
+          <w:szCs w:val="32"/>
+        </w:rPr>
+        <w:t xml:space="preserve">Primary Actor: </w:t>
+      </w:r>
+      <w:r>
+        <w:rPr>
+          <w:sz w:val="32"/>
+          <w:szCs w:val="32"/>
+        </w:rPr>
+        <w:t>General</w:t>
+      </w:r>
+      <w:r>
+        <w:rPr>
+          <w:sz w:val="32"/>
+          <w:szCs w:val="32"/>
+        </w:rPr>
+        <w:t xml:space="preserve"> Manager</w:t>
+      </w:r>
+    </w:p>
+    <w:p>
+      <w:pPr>
+        <w:rPr>
+          <w:sz w:val="32"/>
+          <w:szCs w:val="32"/>
+        </w:rPr>
+      </w:pPr>
+      <w:r>
+        <w:rPr>
+          <w:sz w:val="32"/>
+          <w:szCs w:val="32"/>
+        </w:rPr>
+        <w:t xml:space="preserve">Pre-condition: </w:t>
+      </w:r>
+      <w:r>
+        <w:rPr>
+          <w:sz w:val="32"/>
+          <w:szCs w:val="32"/>
+        </w:rPr>
+        <w:t>General</w:t>
+      </w:r>
+      <w:r>
+        <w:rPr>
+          <w:sz w:val="32"/>
+          <w:szCs w:val="32"/>
+        </w:rPr>
+        <w:t xml:space="preserve"> Manager must be registered</w:t>
+      </w:r>
+    </w:p>
+    <w:p>
+      <w:pPr>
+        <w:rPr>
+          <w:sz w:val="32"/>
+          <w:szCs w:val="32"/>
+        </w:rPr>
+      </w:pPr>
+      <w:r>
+        <w:rPr>
+          <w:sz w:val="32"/>
+          <w:szCs w:val="32"/>
+        </w:rPr>
+        <w:t>Initiator: P</w:t>
+      </w:r>
+      <w:r>
+        <w:rPr>
+          <w:sz w:val="32"/>
+          <w:szCs w:val="32"/>
+        </w:rPr>
+        <w:t>romotion</w:t>
+      </w:r>
+      <w:r>
+        <w:rPr>
+          <w:sz w:val="32"/>
+          <w:szCs w:val="32"/>
+        </w:rPr>
+        <w:t xml:space="preserve"> is recognized by the system for entry</w:t>
+      </w:r>
+    </w:p>
+    <w:p>
+      <w:pPr>
+        <w:rPr>
+          <w:sz w:val="32"/>
+          <w:szCs w:val="32"/>
+        </w:rPr>
+      </w:pPr>
+      <w:r>
+        <w:rPr>
+          <w:sz w:val="32"/>
+          <w:szCs w:val="32"/>
+        </w:rPr>
+        <w:t>Primary success scenery:</w:t>
+      </w:r>
+    </w:p>
+    <w:p>
+      <w:pPr>
+        <w:pStyle w:val="PargrafodaLista"/>
+        <w:numPr>
+          <w:ilvl w:val="0"/>
+          <w:numId w:val="5"/>
+        </w:numPr>
+      </w:pPr>
+      <w:r>
+        <w:rPr>
+          <w:sz w:val="32"/>
+          <w:szCs w:val="32"/>
+        </w:rPr>
+        <w:t>General</w:t>
+      </w:r>
+      <w:r>
+        <w:rPr>
+          <w:sz w:val="32"/>
+          <w:szCs w:val="32"/>
+        </w:rPr>
+        <w:t xml:space="preserve"> Manager enters his credentials in the system</w:t>
+      </w:r>
+    </w:p>
+    <w:p>
+      <w:pPr>
+        <w:pStyle w:val="PargrafodaLista"/>
+        <w:numPr>
+          <w:ilvl w:val="0"/>
+          <w:numId w:val="5"/>
+        </w:numPr>
+      </w:pPr>
+      <w:r>
+        <w:rPr>
+          <w:sz w:val="32"/>
+          <w:szCs w:val="32"/>
+        </w:rPr>
+        <w:t xml:space="preserve">System recognizes and informs Manager that there is a new </w:t>
+      </w:r>
+      <w:r>
+        <w:rPr>
+          <w:sz w:val="32"/>
+          <w:szCs w:val="32"/>
+        </w:rPr>
+        <w:t>promotion</w:t>
+      </w:r>
+      <w:r>
+        <w:rPr>
+          <w:sz w:val="32"/>
+          <w:szCs w:val="32"/>
+        </w:rPr>
+        <w:t xml:space="preserve"> ready to be inserted on the system</w:t>
+      </w:r>
+    </w:p>
+    <w:p>
+      <w:pPr>
+        <w:pStyle w:val="PargrafodaLista"/>
+        <w:numPr>
+          <w:ilvl w:val="0"/>
+          <w:numId w:val="5"/>
+        </w:numPr>
+      </w:pPr>
+      <w:r>
+        <w:rPr>
+          <w:sz w:val="32"/>
+          <w:szCs w:val="32"/>
+        </w:rPr>
+        <w:t>Manager selects pr</w:t>
+      </w:r>
+      <w:r>
+        <w:rPr>
+          <w:sz w:val="32"/>
+          <w:szCs w:val="32"/>
+        </w:rPr>
+        <w:t>omotion</w:t>
+      </w:r>
+      <w:r>
+        <w:rPr>
+          <w:sz w:val="32"/>
+          <w:szCs w:val="32"/>
+        </w:rPr>
+        <w:t xml:space="preserve"> and requests system to add it to the list of </w:t>
+      </w:r>
+      <w:r>
+        <w:rPr>
+          <w:sz w:val="32"/>
+          <w:szCs w:val="32"/>
+        </w:rPr>
+        <w:t>promotions</w:t>
+      </w:r>
+    </w:p>
+    <w:p>
+      <w:pPr>
+        <w:pStyle w:val="PargrafodaLista"/>
+        <w:numPr>
+          <w:ilvl w:val="0"/>
+          <w:numId w:val="5"/>
+        </w:numPr>
+      </w:pPr>
+      <w:r>
+        <w:rPr>
+          <w:sz w:val="32"/>
+          <w:szCs w:val="32"/>
+        </w:rPr>
+        <w:t>System asks for confirmation</w:t>
+      </w:r>
+    </w:p>
+    <w:p>
+      <w:pPr>
+        <w:pStyle w:val="PargrafodaLista"/>
+        <w:numPr>
+          <w:ilvl w:val="0"/>
+          <w:numId w:val="5"/>
+        </w:numPr>
+      </w:pPr>
+      <w:r>
+        <w:rPr>
+          <w:sz w:val="32"/>
+          <w:szCs w:val="32"/>
+        </w:rPr>
+        <w:t>Manager confirms adition</w:t>
+      </w:r>
+    </w:p>
+    <w:p>
+      <w:pPr>
+        <w:pStyle w:val="PargrafodaLista"/>
+        <w:numPr>
+          <w:ilvl w:val="0"/>
+          <w:numId w:val="5"/>
+        </w:numPr>
+      </w:pPr>
+      <w:r>
+        <w:rPr>
+          <w:sz w:val="32"/>
+          <w:szCs w:val="32"/>
+        </w:rPr>
+        <w:t>System validates and gives the insertion as complete</w:t>
+      </w:r>
       <w:r>
         <w:br w:type="page"/>
       </w:r>
@@ -710,7 +1431,276 @@
         <w:t>Remove Promotion</w:t>
       </w:r>
     </w:p>
-    <w:p>
+    <w:p/>
+    <w:p>
+      <w:pPr>
+        <w:rPr>
+          <w:sz w:val="32"/>
+          <w:szCs w:val="32"/>
+        </w:rPr>
+      </w:pPr>
+      <w:r>
+        <w:rPr>
+          <w:sz w:val="32"/>
+          <w:szCs w:val="32"/>
+        </w:rPr>
+        <w:t>Domain: System</w:t>
+      </w:r>
+    </w:p>
+    <w:p>
+      <w:pPr>
+        <w:rPr>
+          <w:sz w:val="32"/>
+          <w:szCs w:val="32"/>
+        </w:rPr>
+      </w:pPr>
+      <w:r>
+        <w:rPr>
+          <w:sz w:val="32"/>
+          <w:szCs w:val="32"/>
+        </w:rPr>
+        <w:t>Level: Summary</w:t>
+      </w:r>
+    </w:p>
+    <w:p>
+      <w:pPr>
+        <w:rPr>
+          <w:sz w:val="32"/>
+          <w:szCs w:val="32"/>
+        </w:rPr>
+      </w:pPr>
+      <w:r>
+        <w:rPr>
+          <w:sz w:val="32"/>
+          <w:szCs w:val="32"/>
+        </w:rPr>
+        <w:t xml:space="preserve">Primary Actor: </w:t>
+      </w:r>
+      <w:r>
+        <w:rPr>
+          <w:sz w:val="32"/>
+          <w:szCs w:val="32"/>
+        </w:rPr>
+        <w:t xml:space="preserve">General </w:t>
+      </w:r>
+      <w:r>
+        <w:rPr>
+          <w:sz w:val="32"/>
+          <w:szCs w:val="32"/>
+        </w:rPr>
+        <w:t>Manager</w:t>
+      </w:r>
+    </w:p>
+    <w:p>
+      <w:pPr>
+        <w:rPr>
+          <w:sz w:val="32"/>
+          <w:szCs w:val="32"/>
+        </w:rPr>
+      </w:pPr>
+      <w:r>
+        <w:rPr>
+          <w:sz w:val="32"/>
+          <w:szCs w:val="32"/>
+        </w:rPr>
+        <w:t>Pre-condition:</w:t>
+      </w:r>
+      <w:r>
+        <w:rPr>
+          <w:sz w:val="32"/>
+          <w:szCs w:val="32"/>
+        </w:rPr>
+        <w:t xml:space="preserve"> General</w:t>
+      </w:r>
+      <w:r>
+        <w:rPr>
+          <w:sz w:val="32"/>
+          <w:szCs w:val="32"/>
+        </w:rPr>
+        <w:t xml:space="preserve"> Manager must be registered</w:t>
+      </w:r>
+    </w:p>
+    <w:p>
+      <w:pPr>
+        <w:rPr>
+          <w:sz w:val="32"/>
+          <w:szCs w:val="32"/>
+        </w:rPr>
+      </w:pPr>
+      <w:r>
+        <w:rPr>
+          <w:sz w:val="32"/>
+          <w:szCs w:val="32"/>
+        </w:rPr>
+        <w:t xml:space="preserve">Initiator: </w:t>
+      </w:r>
+      <w:r>
+        <w:rPr>
+          <w:sz w:val="32"/>
+          <w:szCs w:val="32"/>
+        </w:rPr>
+        <w:t>Promotion</w:t>
+      </w:r>
+      <w:r>
+        <w:rPr>
+          <w:sz w:val="32"/>
+          <w:szCs w:val="32"/>
+        </w:rPr>
+        <w:t xml:space="preserve"> obsolete</w:t>
+      </w:r>
+    </w:p>
+    <w:p>
+      <w:pPr>
+        <w:rPr>
+          <w:sz w:val="32"/>
+          <w:szCs w:val="32"/>
+        </w:rPr>
+      </w:pPr>
+      <w:r>
+        <w:rPr>
+          <w:sz w:val="32"/>
+          <w:szCs w:val="32"/>
+        </w:rPr>
+        <w:t xml:space="preserve">Primary success scenery: </w:t>
+      </w:r>
+    </w:p>
+    <w:p>
+      <w:pPr>
+        <w:pStyle w:val="PargrafodaLista"/>
+        <w:numPr>
+          <w:ilvl w:val="0"/>
+          <w:numId w:val="9"/>
+        </w:numPr>
+      </w:pPr>
+      <w:r>
+        <w:rPr>
+          <w:sz w:val="32"/>
+          <w:szCs w:val="32"/>
+        </w:rPr>
+        <w:t>General</w:t>
+      </w:r>
+      <w:r>
+        <w:rPr>
+          <w:sz w:val="32"/>
+          <w:szCs w:val="32"/>
+        </w:rPr>
+        <w:t xml:space="preserve"> manager enters his credentials on the system</w:t>
+      </w:r>
+    </w:p>
+    <w:p>
+      <w:pPr>
+        <w:pStyle w:val="PargrafodaLista"/>
+        <w:numPr>
+          <w:ilvl w:val="0"/>
+          <w:numId w:val="9"/>
+        </w:numPr>
+      </w:pPr>
+      <w:r>
+        <w:rPr>
+          <w:sz w:val="32"/>
+          <w:szCs w:val="32"/>
+        </w:rPr>
+        <w:t xml:space="preserve">System recognizes credentials and </w:t>
+      </w:r>
+      <w:r>
+        <w:rPr>
+          <w:sz w:val="32"/>
+          <w:szCs w:val="32"/>
+        </w:rPr>
+        <w:t>informs manager that the promotion</w:t>
+      </w:r>
+      <w:r>
+        <w:rPr>
+          <w:sz w:val="32"/>
+          <w:szCs w:val="32"/>
+        </w:rPr>
+        <w:t xml:space="preserve"> is obsolute and must be removed</w:t>
+      </w:r>
+    </w:p>
+    <w:p>
+      <w:pPr>
+        <w:pStyle w:val="PargrafodaLista"/>
+        <w:numPr>
+          <w:ilvl w:val="0"/>
+          <w:numId w:val="9"/>
+        </w:numPr>
+      </w:pPr>
+      <w:r>
+        <w:rPr>
+          <w:sz w:val="32"/>
+          <w:szCs w:val="32"/>
+        </w:rPr>
+        <w:t>General</w:t>
+      </w:r>
+      <w:r>
+        <w:rPr>
+          <w:sz w:val="32"/>
+          <w:szCs w:val="32"/>
+        </w:rPr>
+        <w:t xml:space="preserve"> manager asks </w:t>
+      </w:r>
+      <w:r>
+        <w:rPr>
+          <w:sz w:val="32"/>
+          <w:szCs w:val="32"/>
+        </w:rPr>
+        <w:t>the system to remove the promotion</w:t>
+      </w:r>
+    </w:p>
+    <w:p>
+      <w:pPr>
+        <w:pStyle w:val="PargrafodaLista"/>
+        <w:numPr>
+          <w:ilvl w:val="0"/>
+          <w:numId w:val="9"/>
+        </w:numPr>
+      </w:pPr>
+      <w:r>
+        <w:rPr>
+          <w:sz w:val="32"/>
+          <w:szCs w:val="32"/>
+        </w:rPr>
+        <w:t>System asks for removal confirmation</w:t>
+      </w:r>
+    </w:p>
+    <w:p>
+      <w:pPr>
+        <w:pStyle w:val="PargrafodaLista"/>
+        <w:numPr>
+          <w:ilvl w:val="0"/>
+          <w:numId w:val="9"/>
+        </w:numPr>
+      </w:pPr>
+      <w:r>
+        <w:rPr>
+          <w:sz w:val="32"/>
+          <w:szCs w:val="32"/>
+        </w:rPr>
+        <w:t>Manager confirms</w:t>
+      </w:r>
+    </w:p>
+    <w:p>
+      <w:pPr>
+        <w:pStyle w:val="PargrafodaLista"/>
+        <w:numPr>
+          <w:ilvl w:val="0"/>
+          <w:numId w:val="9"/>
+        </w:numPr>
+      </w:pPr>
+      <w:r>
+        <w:rPr>
+          <w:sz w:val="32"/>
+          <w:szCs w:val="32"/>
+        </w:rPr>
+        <w:t>Syst</w:t>
+      </w:r>
+      <w:r>
+        <w:rPr>
+          <w:sz w:val="32"/>
+          <w:szCs w:val="32"/>
+        </w:rPr>
+        <w:t>em validates and removes promotion</w:t>
+      </w:r>
       <w:r>
         <w:br w:type="page"/>
       </w:r>
@@ -731,6 +1721,233 @@
       </w:r>
     </w:p>
     <w:p>
+      <w:pPr>
+        <w:rPr>
+          <w:sz w:val="40"/>
+          <w:szCs w:val="40"/>
+        </w:rPr>
+      </w:pPr>
+    </w:p>
+    <w:p>
+      <w:pPr>
+        <w:rPr>
+          <w:sz w:val="32"/>
+          <w:szCs w:val="32"/>
+        </w:rPr>
+      </w:pPr>
+      <w:r>
+        <w:rPr>
+          <w:sz w:val="32"/>
+          <w:szCs w:val="32"/>
+        </w:rPr>
+        <w:t>Domain:</w:t>
+      </w:r>
+      <w:r>
+        <w:rPr>
+          <w:sz w:val="32"/>
+          <w:szCs w:val="32"/>
+        </w:rPr>
+        <w:t xml:space="preserve"> System</w:t>
+      </w:r>
+    </w:p>
+    <w:p>
+      <w:pPr>
+        <w:rPr>
+          <w:sz w:val="32"/>
+          <w:szCs w:val="32"/>
+        </w:rPr>
+      </w:pPr>
+      <w:r>
+        <w:rPr>
+          <w:sz w:val="32"/>
+          <w:szCs w:val="32"/>
+        </w:rPr>
+        <w:t>Level:</w:t>
+      </w:r>
+      <w:r>
+        <w:rPr>
+          <w:sz w:val="32"/>
+          <w:szCs w:val="32"/>
+        </w:rPr>
+        <w:t xml:space="preserve"> Summary</w:t>
+      </w:r>
+    </w:p>
+    <w:p>
+      <w:pPr>
+        <w:rPr>
+          <w:sz w:val="32"/>
+          <w:szCs w:val="32"/>
+        </w:rPr>
+      </w:pPr>
+      <w:r>
+        <w:rPr>
+          <w:sz w:val="32"/>
+          <w:szCs w:val="32"/>
+        </w:rPr>
+        <w:t>Primary Actor:</w:t>
+      </w:r>
+      <w:r>
+        <w:rPr>
+          <w:sz w:val="32"/>
+          <w:szCs w:val="32"/>
+        </w:rPr>
+        <w:t xml:space="preserve"> Store Manager</w:t>
+      </w:r>
+    </w:p>
+    <w:p>
+      <w:pPr>
+        <w:rPr>
+          <w:sz w:val="32"/>
+          <w:szCs w:val="32"/>
+        </w:rPr>
+      </w:pPr>
+      <w:r>
+        <w:rPr>
+          <w:sz w:val="32"/>
+          <w:szCs w:val="32"/>
+        </w:rPr>
+        <w:t>Pre-condition:</w:t>
+      </w:r>
+      <w:r>
+        <w:rPr>
+          <w:sz w:val="32"/>
+          <w:szCs w:val="32"/>
+        </w:rPr>
+        <w:t xml:space="preserve"> Store Manager must be registered</w:t>
+      </w:r>
+    </w:p>
+    <w:p>
+      <w:pPr>
+        <w:rPr>
+          <w:sz w:val="32"/>
+          <w:szCs w:val="32"/>
+        </w:rPr>
+      </w:pPr>
+      <w:r>
+        <w:rPr>
+          <w:sz w:val="32"/>
+          <w:szCs w:val="32"/>
+        </w:rPr>
+        <w:t>Initiator:</w:t>
+      </w:r>
+      <w:r>
+        <w:rPr>
+          <w:sz w:val="32"/>
+          <w:szCs w:val="32"/>
+        </w:rPr>
+        <w:t xml:space="preserve"> Product is recognized by the system for entry</w:t>
+      </w:r>
+    </w:p>
+    <w:p>
+      <w:pPr>
+        <w:rPr>
+          <w:sz w:val="32"/>
+          <w:szCs w:val="32"/>
+        </w:rPr>
+      </w:pPr>
+      <w:r>
+        <w:rPr>
+          <w:sz w:val="32"/>
+          <w:szCs w:val="32"/>
+        </w:rPr>
+        <w:t>Primary success scenery:</w:t>
+      </w:r>
+    </w:p>
+    <w:p>
+      <w:pPr>
+        <w:pStyle w:val="PargrafodaLista"/>
+        <w:numPr>
+          <w:ilvl w:val="0"/>
+          <w:numId w:val="5"/>
+        </w:numPr>
+      </w:pPr>
+      <w:r>
+        <w:rPr>
+          <w:sz w:val="32"/>
+          <w:szCs w:val="32"/>
+        </w:rPr>
+        <w:t>Store Manager enters his credentials in the system</w:t>
+      </w:r>
+    </w:p>
+    <w:p>
+      <w:pPr>
+        <w:pStyle w:val="PargrafodaLista"/>
+        <w:numPr>
+          <w:ilvl w:val="0"/>
+          <w:numId w:val="5"/>
+        </w:numPr>
+      </w:pPr>
+      <w:r>
+        <w:rPr>
+          <w:sz w:val="32"/>
+          <w:szCs w:val="32"/>
+        </w:rPr>
+        <w:t>System recognizes and informs Manager that there is a new product ready to be inserted on the system</w:t>
+      </w:r>
+    </w:p>
+    <w:p>
+      <w:pPr>
+        <w:pStyle w:val="PargrafodaLista"/>
+        <w:numPr>
+          <w:ilvl w:val="0"/>
+          <w:numId w:val="5"/>
+        </w:numPr>
+      </w:pPr>
+      <w:r>
+        <w:rPr>
+          <w:sz w:val="32"/>
+          <w:szCs w:val="32"/>
+        </w:rPr>
+        <w:t>Manager selects product and requests system to add it to the list of products</w:t>
+      </w:r>
+    </w:p>
+    <w:p>
+      <w:pPr>
+        <w:pStyle w:val="PargrafodaLista"/>
+        <w:numPr>
+          <w:ilvl w:val="0"/>
+          <w:numId w:val="5"/>
+        </w:numPr>
+      </w:pPr>
+      <w:r>
+        <w:rPr>
+          <w:sz w:val="32"/>
+          <w:szCs w:val="32"/>
+        </w:rPr>
+        <w:t>System asks for confirmation</w:t>
+      </w:r>
+    </w:p>
+    <w:p>
+      <w:pPr>
+        <w:pStyle w:val="PargrafodaLista"/>
+        <w:numPr>
+          <w:ilvl w:val="0"/>
+          <w:numId w:val="5"/>
+        </w:numPr>
+      </w:pPr>
+      <w:r>
+        <w:rPr>
+          <w:sz w:val="32"/>
+          <w:szCs w:val="32"/>
+        </w:rPr>
+        <w:t>Manager confirms adition</w:t>
+      </w:r>
+    </w:p>
+    <w:p>
+      <w:pPr>
+        <w:pStyle w:val="PargrafodaLista"/>
+        <w:numPr>
+          <w:ilvl w:val="0"/>
+          <w:numId w:val="5"/>
+        </w:numPr>
+      </w:pPr>
+      <w:r>
+        <w:rPr>
+          <w:sz w:val="32"/>
+          <w:szCs w:val="32"/>
+        </w:rPr>
+        <w:t>System validates and gives the insertion as complete</w:t>
+      </w:r>
       <w:r>
         <w:br w:type="page"/>
       </w:r>
@@ -750,7 +1967,206 @@
         <w:t>Remove Product</w:t>
       </w:r>
     </w:p>
-    <w:p>
+    <w:p/>
+    <w:p>
+      <w:pPr>
+        <w:rPr>
+          <w:sz w:val="32"/>
+          <w:szCs w:val="32"/>
+        </w:rPr>
+      </w:pPr>
+      <w:r>
+        <w:rPr>
+          <w:sz w:val="32"/>
+          <w:szCs w:val="32"/>
+        </w:rPr>
+        <w:t>Domain: System</w:t>
+      </w:r>
+    </w:p>
+    <w:p>
+      <w:pPr>
+        <w:rPr>
+          <w:sz w:val="32"/>
+          <w:szCs w:val="32"/>
+        </w:rPr>
+      </w:pPr>
+      <w:r>
+        <w:rPr>
+          <w:sz w:val="32"/>
+          <w:szCs w:val="32"/>
+        </w:rPr>
+        <w:t>Level: Summary</w:t>
+      </w:r>
+    </w:p>
+    <w:p>
+      <w:pPr>
+        <w:rPr>
+          <w:sz w:val="32"/>
+          <w:szCs w:val="32"/>
+        </w:rPr>
+      </w:pPr>
+      <w:r>
+        <w:rPr>
+          <w:sz w:val="32"/>
+          <w:szCs w:val="32"/>
+        </w:rPr>
+        <w:t>Primary Actor: Store Manager</w:t>
+      </w:r>
+    </w:p>
+    <w:p>
+      <w:pPr>
+        <w:rPr>
+          <w:sz w:val="32"/>
+          <w:szCs w:val="32"/>
+        </w:rPr>
+      </w:pPr>
+      <w:r>
+        <w:rPr>
+          <w:sz w:val="32"/>
+          <w:szCs w:val="32"/>
+        </w:rPr>
+        <w:t>Pre-condition: Store Manager must be registered</w:t>
+      </w:r>
+    </w:p>
+    <w:p>
+      <w:pPr>
+        <w:rPr>
+          <w:sz w:val="32"/>
+          <w:szCs w:val="32"/>
+        </w:rPr>
+      </w:pPr>
+      <w:r>
+        <w:rPr>
+          <w:sz w:val="32"/>
+          <w:szCs w:val="32"/>
+        </w:rPr>
+        <w:t>Initiator:</w:t>
+      </w:r>
+      <w:r>
+        <w:rPr>
+          <w:sz w:val="32"/>
+          <w:szCs w:val="32"/>
+        </w:rPr>
+        <w:t xml:space="preserve"> Product obsolete</w:t>
+      </w:r>
+    </w:p>
+    <w:p>
+      <w:pPr>
+        <w:rPr>
+          <w:sz w:val="32"/>
+          <w:szCs w:val="32"/>
+        </w:rPr>
+      </w:pPr>
+      <w:r>
+        <w:rPr>
+          <w:sz w:val="32"/>
+          <w:szCs w:val="32"/>
+        </w:rPr>
+        <w:t>Primary success scenery:</w:t>
+      </w:r>
+      <w:r>
+        <w:rPr>
+          <w:sz w:val="32"/>
+          <w:szCs w:val="32"/>
+        </w:rPr>
+        <w:t xml:space="preserve"> </w:t>
+      </w:r>
+    </w:p>
+    <w:p>
+      <w:pPr>
+        <w:pStyle w:val="PargrafodaLista"/>
+        <w:numPr>
+          <w:ilvl w:val="0"/>
+          <w:numId w:val="9"/>
+        </w:numPr>
+      </w:pPr>
+      <w:r>
+        <w:rPr>
+          <w:sz w:val="32"/>
+          <w:szCs w:val="32"/>
+        </w:rPr>
+        <w:t>Store manager enters his credentials on the system</w:t>
+      </w:r>
+    </w:p>
+    <w:p>
+      <w:pPr>
+        <w:pStyle w:val="PargrafodaLista"/>
+        <w:numPr>
+          <w:ilvl w:val="0"/>
+          <w:numId w:val="9"/>
+        </w:numPr>
+      </w:pPr>
+      <w:r>
+        <w:rPr>
+          <w:sz w:val="32"/>
+          <w:szCs w:val="32"/>
+        </w:rPr>
+        <w:t>System recognizes credentials and informs manager that the product is obsolute and must be removed</w:t>
+      </w:r>
+    </w:p>
+    <w:p>
+      <w:pPr>
+        <w:pStyle w:val="PargrafodaLista"/>
+        <w:numPr>
+          <w:ilvl w:val="0"/>
+          <w:numId w:val="9"/>
+        </w:numPr>
+      </w:pPr>
+      <w:r>
+        <w:rPr>
+          <w:sz w:val="32"/>
+          <w:szCs w:val="32"/>
+        </w:rPr>
+        <w:t>Store manager asks the system to remove the product</w:t>
+      </w:r>
+    </w:p>
+    <w:p>
+      <w:pPr>
+        <w:pStyle w:val="PargrafodaLista"/>
+        <w:numPr>
+          <w:ilvl w:val="0"/>
+          <w:numId w:val="9"/>
+        </w:numPr>
+      </w:pPr>
+      <w:r>
+        <w:rPr>
+          <w:sz w:val="32"/>
+          <w:szCs w:val="32"/>
+        </w:rPr>
+        <w:t>System asks for removal confirmation</w:t>
+      </w:r>
+    </w:p>
+    <w:p>
+      <w:pPr>
+        <w:pStyle w:val="PargrafodaLista"/>
+        <w:numPr>
+          <w:ilvl w:val="0"/>
+          <w:numId w:val="9"/>
+        </w:numPr>
+      </w:pPr>
+      <w:r>
+        <w:rPr>
+          <w:sz w:val="32"/>
+          <w:szCs w:val="32"/>
+        </w:rPr>
+        <w:t>Manager confirms</w:t>
+      </w:r>
+    </w:p>
+    <w:p>
+      <w:pPr>
+        <w:pStyle w:val="PargrafodaLista"/>
+        <w:numPr>
+          <w:ilvl w:val="0"/>
+          <w:numId w:val="9"/>
+        </w:numPr>
+      </w:pPr>
+      <w:r>
+        <w:rPr>
+          <w:sz w:val="32"/>
+          <w:szCs w:val="32"/>
+        </w:rPr>
+        <w:t>System validates and removes product</w:t>
+      </w:r>
       <w:r>
         <w:br w:type="page"/>
       </w:r>
@@ -770,7 +2186,213 @@
         <w:t>Refill Stock</w:t>
       </w:r>
     </w:p>
-    <w:p>
+    <w:p/>
+    <w:p>
+      <w:pPr>
+        <w:rPr>
+          <w:sz w:val="32"/>
+          <w:szCs w:val="32"/>
+        </w:rPr>
+      </w:pPr>
+      <w:r>
+        <w:rPr>
+          <w:sz w:val="32"/>
+          <w:szCs w:val="32"/>
+        </w:rPr>
+        <w:t>Domain: System</w:t>
+      </w:r>
+    </w:p>
+    <w:p>
+      <w:pPr>
+        <w:rPr>
+          <w:sz w:val="32"/>
+          <w:szCs w:val="32"/>
+        </w:rPr>
+      </w:pPr>
+      <w:r>
+        <w:rPr>
+          <w:sz w:val="32"/>
+          <w:szCs w:val="32"/>
+        </w:rPr>
+        <w:t>Level: Summary</w:t>
+      </w:r>
+    </w:p>
+    <w:p>
+      <w:pPr>
+        <w:rPr>
+          <w:sz w:val="32"/>
+          <w:szCs w:val="32"/>
+        </w:rPr>
+      </w:pPr>
+      <w:r>
+        <w:rPr>
+          <w:sz w:val="32"/>
+          <w:szCs w:val="32"/>
+        </w:rPr>
+        <w:t>Primary Actor: Store Manager</w:t>
+      </w:r>
+    </w:p>
+    <w:p>
+      <w:pPr>
+        <w:rPr>
+          <w:sz w:val="32"/>
+          <w:szCs w:val="32"/>
+        </w:rPr>
+      </w:pPr>
+      <w:r>
+        <w:rPr>
+          <w:sz w:val="32"/>
+          <w:szCs w:val="32"/>
+        </w:rPr>
+        <w:t>Pre-condition: Store Manager must be registered</w:t>
+      </w:r>
+    </w:p>
+    <w:p>
+      <w:pPr>
+        <w:rPr>
+          <w:sz w:val="32"/>
+          <w:szCs w:val="32"/>
+        </w:rPr>
+      </w:pPr>
+      <w:r>
+        <w:rPr>
+          <w:sz w:val="32"/>
+          <w:szCs w:val="32"/>
+        </w:rPr>
+        <w:t>Initiator:</w:t>
+      </w:r>
+      <w:r>
+        <w:rPr>
+          <w:sz w:val="32"/>
+          <w:szCs w:val="32"/>
+        </w:rPr>
+        <w:t xml:space="preserve"> Stock list is recognized by the system</w:t>
+      </w:r>
+    </w:p>
+    <w:p>
+      <w:pPr>
+        <w:rPr>
+          <w:sz w:val="32"/>
+          <w:szCs w:val="32"/>
+        </w:rPr>
+      </w:pPr>
+      <w:r>
+        <w:rPr>
+          <w:sz w:val="32"/>
+          <w:szCs w:val="32"/>
+        </w:rPr>
+        <w:t>Primary success scenery:</w:t>
+      </w:r>
+      <w:r>
+        <w:rPr>
+          <w:sz w:val="32"/>
+          <w:szCs w:val="32"/>
+        </w:rPr>
+        <w:t xml:space="preserve"> </w:t>
+      </w:r>
+    </w:p>
+    <w:p>
+      <w:pPr>
+        <w:pStyle w:val="PargrafodaLista"/>
+        <w:numPr>
+          <w:ilvl w:val="0"/>
+          <w:numId w:val="10"/>
+        </w:numPr>
+      </w:pPr>
+      <w:r>
+        <w:rPr>
+          <w:sz w:val="32"/>
+          <w:szCs w:val="32"/>
+        </w:rPr>
+        <w:t>Store manager enters his credentials on the system</w:t>
+      </w:r>
+    </w:p>
+    <w:p>
+      <w:pPr>
+        <w:pStyle w:val="PargrafodaLista"/>
+        <w:numPr>
+          <w:ilvl w:val="0"/>
+          <w:numId w:val="10"/>
+        </w:numPr>
+      </w:pPr>
+      <w:r>
+        <w:rPr>
+          <w:sz w:val="32"/>
+          <w:szCs w:val="32"/>
+        </w:rPr>
+        <w:t xml:space="preserve">System recognizes Manager and informs him that some products are out of stock and they must be </w:t>
+      </w:r>
+      <w:r>
+        <w:rPr>
+          <w:sz w:val="32"/>
+          <w:szCs w:val="32"/>
+        </w:rPr>
+        <w:t>refilled with a given list</w:t>
+      </w:r>
+    </w:p>
+    <w:p>
+      <w:pPr>
+        <w:pStyle w:val="PargrafodaLista"/>
+        <w:numPr>
+          <w:ilvl w:val="0"/>
+          <w:numId w:val="10"/>
+        </w:numPr>
+      </w:pPr>
+      <w:r>
+        <w:rPr>
+          <w:sz w:val="32"/>
+          <w:szCs w:val="32"/>
+        </w:rPr>
+        <w:t>Store Manager consults the list and asks the system to take care of the refill</w:t>
+      </w:r>
+    </w:p>
+    <w:p>
+      <w:pPr>
+        <w:pStyle w:val="PargrafodaLista"/>
+        <w:numPr>
+          <w:ilvl w:val="0"/>
+          <w:numId w:val="10"/>
+        </w:numPr>
+      </w:pPr>
+      <w:r>
+        <w:rPr>
+          <w:sz w:val="32"/>
+          <w:szCs w:val="32"/>
+        </w:rPr>
+        <w:t>System asks for confirmation</w:t>
+      </w:r>
+    </w:p>
+    <w:p>
+      <w:pPr>
+        <w:pStyle w:val="PargrafodaLista"/>
+        <w:numPr>
+          <w:ilvl w:val="0"/>
+          <w:numId w:val="10"/>
+        </w:numPr>
+      </w:pPr>
+      <w:r>
+        <w:rPr>
+          <w:sz w:val="32"/>
+          <w:szCs w:val="32"/>
+        </w:rPr>
+        <w:t>Store Manager confirms stock refill</w:t>
+      </w:r>
+    </w:p>
+    <w:p>
+      <w:pPr>
+        <w:pStyle w:val="PargrafodaLista"/>
+        <w:numPr>
+          <w:ilvl w:val="0"/>
+          <w:numId w:val="10"/>
+        </w:numPr>
+      </w:pPr>
+      <w:r>
+        <w:rPr>
+          <w:sz w:val="32"/>
+          <w:szCs w:val="32"/>
+        </w:rPr>
+        <w:t>System validates and increases the ammounts of the products by the provided list</w:t>
+      </w:r>
       <w:r>
         <w:br w:type="page"/>
       </w:r>
@@ -790,7 +2412,280 @@
         <w:t>Do Purchase</w:t>
       </w:r>
     </w:p>
-    <w:p>
+    <w:p/>
+    <w:p>
+      <w:pPr>
+        <w:rPr>
+          <w:sz w:val="32"/>
+          <w:szCs w:val="32"/>
+        </w:rPr>
+      </w:pPr>
+      <w:r>
+        <w:rPr>
+          <w:sz w:val="32"/>
+          <w:szCs w:val="32"/>
+        </w:rPr>
+        <w:t>Domain: System</w:t>
+      </w:r>
+    </w:p>
+    <w:p>
+      <w:pPr>
+        <w:rPr>
+          <w:sz w:val="32"/>
+          <w:szCs w:val="32"/>
+        </w:rPr>
+      </w:pPr>
+      <w:r>
+        <w:rPr>
+          <w:sz w:val="32"/>
+          <w:szCs w:val="32"/>
+        </w:rPr>
+        <w:t>Level: Summary</w:t>
+      </w:r>
+    </w:p>
+    <w:p>
+      <w:pPr>
+        <w:rPr>
+          <w:sz w:val="32"/>
+          <w:szCs w:val="32"/>
+        </w:rPr>
+      </w:pPr>
+      <w:r>
+        <w:rPr>
+          <w:sz w:val="32"/>
+          <w:szCs w:val="32"/>
+        </w:rPr>
+        <w:t>Primary Actor: Client</w:t>
+      </w:r>
+    </w:p>
+    <w:p>
+      <w:pPr>
+        <w:rPr>
+          <w:sz w:val="32"/>
+          <w:szCs w:val="32"/>
+        </w:rPr>
+      </w:pPr>
+      <w:r>
+        <w:rPr>
+          <w:sz w:val="32"/>
+          <w:szCs w:val="32"/>
+        </w:rPr>
+        <w:t>Pre-condition:</w:t>
+      </w:r>
+      <w:r>
+        <w:rPr>
+          <w:sz w:val="32"/>
+          <w:szCs w:val="32"/>
+        </w:rPr>
+        <w:t xml:space="preserve"> Client must be registered</w:t>
+      </w:r>
+    </w:p>
+    <w:p>
+      <w:pPr>
+        <w:rPr>
+          <w:sz w:val="32"/>
+          <w:szCs w:val="32"/>
+        </w:rPr>
+      </w:pPr>
+      <w:r>
+        <w:rPr>
+          <w:sz w:val="32"/>
+          <w:szCs w:val="32"/>
+        </w:rPr>
+        <w:t>Initiator:</w:t>
+      </w:r>
+      <w:r>
+        <w:rPr>
+          <w:sz w:val="32"/>
+          <w:szCs w:val="32"/>
+        </w:rPr>
+        <w:t xml:space="preserve"> </w:t>
+      </w:r>
+      <w:r>
+        <w:rPr>
+          <w:sz w:val="32"/>
+          <w:szCs w:val="32"/>
+        </w:rPr>
+        <w:t xml:space="preserve">Client wants to purchase </w:t>
+      </w:r>
+      <w:proofErr w:type="gramStart"/>
+      <w:r>
+        <w:rPr>
+          <w:sz w:val="32"/>
+          <w:szCs w:val="32"/>
+        </w:rPr>
+        <w:t>a(</w:t>
+      </w:r>
+      <w:proofErr w:type="gramEnd"/>
+      <w:r>
+        <w:rPr>
+          <w:sz w:val="32"/>
+          <w:szCs w:val="32"/>
+        </w:rPr>
+        <w:t>several) product(s)</w:t>
+      </w:r>
+    </w:p>
+    <w:p>
+      <w:pPr>
+        <w:rPr>
+          <w:sz w:val="32"/>
+          <w:szCs w:val="32"/>
+        </w:rPr>
+      </w:pPr>
+      <w:r>
+        <w:rPr>
+          <w:sz w:val="32"/>
+          <w:szCs w:val="32"/>
+        </w:rPr>
+        <w:t>Primary success scenery:</w:t>
+      </w:r>
+    </w:p>
+    <w:p>
+      <w:pPr>
+        <w:pStyle w:val="PargrafodaLista"/>
+        <w:numPr>
+          <w:ilvl w:val="0"/>
+          <w:numId w:val="12"/>
+        </w:numPr>
+      </w:pPr>
+      <w:r>
+        <w:rPr>
+          <w:sz w:val="32"/>
+          <w:szCs w:val="32"/>
+        </w:rPr>
+        <w:t>Client enters his credentials on the system</w:t>
+      </w:r>
+    </w:p>
+    <w:p>
+      <w:pPr>
+        <w:pStyle w:val="PargrafodaLista"/>
+        <w:numPr>
+          <w:ilvl w:val="0"/>
+          <w:numId w:val="12"/>
+        </w:numPr>
+      </w:pPr>
+      <w:r>
+        <w:rPr>
+          <w:sz w:val="32"/>
+          <w:szCs w:val="32"/>
+        </w:rPr>
+        <w:t>System validates and informs client that there are products available for purchase</w:t>
+      </w:r>
+    </w:p>
+    <w:p>
+      <w:pPr>
+        <w:pStyle w:val="PargrafodaLista"/>
+        <w:numPr>
+          <w:ilvl w:val="0"/>
+          <w:numId w:val="12"/>
+        </w:numPr>
+      </w:pPr>
+      <w:r>
+        <w:rPr>
+          <w:sz w:val="32"/>
+          <w:szCs w:val="32"/>
+        </w:rPr>
+        <w:t>Client selects the product</w:t>
+      </w:r>
+      <w:r>
+        <w:rPr>
+          <w:sz w:val="32"/>
+          <w:szCs w:val="32"/>
+        </w:rPr>
+        <w:t>(</w:t>
+      </w:r>
+      <w:r>
+        <w:rPr>
+          <w:sz w:val="32"/>
+          <w:szCs w:val="32"/>
+        </w:rPr>
+        <w:t>s</w:t>
+      </w:r>
+      <w:r>
+        <w:rPr>
+          <w:sz w:val="32"/>
+          <w:szCs w:val="32"/>
+        </w:rPr>
+        <w:t>)</w:t>
+      </w:r>
+      <w:r>
+        <w:rPr>
+          <w:sz w:val="32"/>
+          <w:szCs w:val="32"/>
+        </w:rPr>
+        <w:t xml:space="preserve"> </w:t>
+      </w:r>
+      <w:proofErr w:type="gramStart"/>
+      <w:r>
+        <w:rPr>
+          <w:sz w:val="32"/>
+          <w:szCs w:val="32"/>
+        </w:rPr>
+        <w:t>he</w:t>
+      </w:r>
+      <w:proofErr w:type="gramEnd"/>
+      <w:r>
+        <w:rPr>
+          <w:sz w:val="32"/>
+          <w:szCs w:val="32"/>
+        </w:rPr>
+        <w:t xml:space="preserve"> wants to purchase and </w:t>
+      </w:r>
+      <w:r>
+        <w:rPr>
+          <w:sz w:val="32"/>
+          <w:szCs w:val="32"/>
+        </w:rPr>
+        <w:t>proceeds to the checkout</w:t>
+      </w:r>
+    </w:p>
+    <w:p>
+      <w:pPr>
+        <w:pStyle w:val="PargrafodaLista"/>
+        <w:numPr>
+          <w:ilvl w:val="0"/>
+          <w:numId w:val="12"/>
+        </w:numPr>
+      </w:pPr>
+      <w:r>
+        <w:rPr>
+          <w:sz w:val="32"/>
+          <w:szCs w:val="32"/>
+        </w:rPr>
+        <w:t>System validates an asks Client for method of payment</w:t>
+      </w:r>
+    </w:p>
+    <w:p>
+      <w:pPr>
+        <w:pStyle w:val="PargrafodaLista"/>
+        <w:numPr>
+          <w:ilvl w:val="0"/>
+          <w:numId w:val="12"/>
+        </w:numPr>
+      </w:pPr>
+      <w:r>
+        <w:rPr>
+          <w:sz w:val="32"/>
+          <w:szCs w:val="32"/>
+        </w:rPr>
+        <w:t>Client selects method of payment</w:t>
+      </w:r>
+    </w:p>
+    <w:p>
+      <w:pPr>
+        <w:pStyle w:val="PargrafodaLista"/>
+        <w:numPr>
+          <w:ilvl w:val="0"/>
+          <w:numId w:val="12"/>
+        </w:numPr>
+      </w:pPr>
+      <w:r>
+        <w:rPr>
+          <w:sz w:val="32"/>
+          <w:szCs w:val="32"/>
+        </w:rPr>
+        <w:t>System validates and confirms purchase</w:t>
+      </w:r>
       <w:r>
         <w:br w:type="page"/>
       </w:r>
@@ -810,7 +2705,222 @@
         <w:t>Register</w:t>
       </w:r>
     </w:p>
-    <w:p>
+    <w:p/>
+    <w:p>
+      <w:pPr>
+        <w:rPr>
+          <w:sz w:val="32"/>
+          <w:szCs w:val="32"/>
+        </w:rPr>
+      </w:pPr>
+      <w:r>
+        <w:rPr>
+          <w:sz w:val="32"/>
+          <w:szCs w:val="32"/>
+        </w:rPr>
+        <w:t>Domain: System</w:t>
+      </w:r>
+    </w:p>
+    <w:p>
+      <w:pPr>
+        <w:rPr>
+          <w:sz w:val="32"/>
+          <w:szCs w:val="32"/>
+        </w:rPr>
+      </w:pPr>
+      <w:r>
+        <w:rPr>
+          <w:sz w:val="32"/>
+          <w:szCs w:val="32"/>
+        </w:rPr>
+        <w:t>Level: Summary</w:t>
+      </w:r>
+    </w:p>
+    <w:p>
+      <w:pPr>
+        <w:rPr>
+          <w:sz w:val="32"/>
+          <w:szCs w:val="32"/>
+        </w:rPr>
+      </w:pPr>
+      <w:r>
+        <w:rPr>
+          <w:sz w:val="32"/>
+          <w:szCs w:val="32"/>
+        </w:rPr>
+        <w:t xml:space="preserve">Primary Actor: </w:t>
+      </w:r>
+      <w:r>
+        <w:rPr>
+          <w:sz w:val="32"/>
+          <w:szCs w:val="32"/>
+        </w:rPr>
+        <w:t>Client</w:t>
+      </w:r>
+    </w:p>
+    <w:p>
+      <w:pPr>
+        <w:rPr>
+          <w:sz w:val="32"/>
+          <w:szCs w:val="32"/>
+        </w:rPr>
+      </w:pPr>
+      <w:r>
+        <w:rPr>
+          <w:sz w:val="32"/>
+          <w:szCs w:val="32"/>
+        </w:rPr>
+        <w:t>Pre-condition:</w:t>
+      </w:r>
+      <w:r>
+        <w:rPr>
+          <w:sz w:val="32"/>
+          <w:szCs w:val="32"/>
+        </w:rPr>
+        <w:t xml:space="preserve"> None</w:t>
+      </w:r>
+    </w:p>
+    <w:p>
+      <w:pPr>
+        <w:rPr>
+          <w:sz w:val="32"/>
+          <w:szCs w:val="32"/>
+        </w:rPr>
+      </w:pPr>
+      <w:r>
+        <w:rPr>
+          <w:sz w:val="32"/>
+          <w:szCs w:val="32"/>
+        </w:rPr>
+        <w:t>Initiator:</w:t>
+      </w:r>
+      <w:r>
+        <w:rPr>
+          <w:sz w:val="32"/>
+          <w:szCs w:val="32"/>
+        </w:rPr>
+        <w:t xml:space="preserve"> Client isn’t registered</w:t>
+      </w:r>
+    </w:p>
+    <w:p>
+      <w:pPr>
+        <w:rPr>
+          <w:sz w:val="32"/>
+          <w:szCs w:val="32"/>
+        </w:rPr>
+      </w:pPr>
+      <w:r>
+        <w:rPr>
+          <w:sz w:val="32"/>
+          <w:szCs w:val="32"/>
+        </w:rPr>
+        <w:t>Primary success scenery:</w:t>
+      </w:r>
+    </w:p>
+    <w:p>
+      <w:pPr>
+        <w:pStyle w:val="PargrafodaLista"/>
+        <w:numPr>
+          <w:ilvl w:val="0"/>
+          <w:numId w:val="11"/>
+        </w:numPr>
+      </w:pPr>
+      <w:r>
+        <w:rPr>
+          <w:sz w:val="32"/>
+          <w:szCs w:val="32"/>
+        </w:rPr>
+        <w:t xml:space="preserve">Client </w:t>
+      </w:r>
+      <w:proofErr w:type="gramStart"/>
+      <w:r>
+        <w:rPr>
+          <w:sz w:val="32"/>
+          <w:szCs w:val="32"/>
+        </w:rPr>
+        <w:t>decides</w:t>
+      </w:r>
+      <w:proofErr w:type="gramEnd"/>
+      <w:r>
+        <w:rPr>
+          <w:sz w:val="32"/>
+          <w:szCs w:val="32"/>
+        </w:rPr>
+        <w:t xml:space="preserve"> to register himself on the system</w:t>
+      </w:r>
+    </w:p>
+    <w:p>
+      <w:pPr>
+        <w:pStyle w:val="PargrafodaLista"/>
+        <w:numPr>
+          <w:ilvl w:val="0"/>
+          <w:numId w:val="11"/>
+        </w:numPr>
+      </w:pPr>
+      <w:r>
+        <w:rPr>
+          <w:sz w:val="32"/>
+          <w:szCs w:val="32"/>
+        </w:rPr>
+        <w:t xml:space="preserve">System acknowledges and gives the Client a form with the data </w:t>
+      </w:r>
+      <w:proofErr w:type="gramStart"/>
+      <w:r>
+        <w:rPr>
+          <w:sz w:val="32"/>
+          <w:szCs w:val="32"/>
+        </w:rPr>
+        <w:t>he</w:t>
+      </w:r>
+      <w:proofErr w:type="gramEnd"/>
+      <w:r>
+        <w:rPr>
+          <w:sz w:val="32"/>
+          <w:szCs w:val="32"/>
+        </w:rPr>
+        <w:t xml:space="preserve"> must fill to register himself successfully</w:t>
+      </w:r>
+    </w:p>
+    <w:p>
+      <w:pPr>
+        <w:pStyle w:val="PargrafodaLista"/>
+        <w:numPr>
+          <w:ilvl w:val="0"/>
+          <w:numId w:val="11"/>
+        </w:numPr>
+      </w:pPr>
+      <w:r>
+        <w:rPr>
+          <w:sz w:val="32"/>
+          <w:szCs w:val="32"/>
+        </w:rPr>
+        <w:t>Client fills form and confirms registering</w:t>
+      </w:r>
+    </w:p>
+    <w:p>
+      <w:pPr>
+        <w:pStyle w:val="PargrafodaLista"/>
+        <w:numPr>
+          <w:ilvl w:val="0"/>
+          <w:numId w:val="11"/>
+        </w:numPr>
+      </w:pPr>
+      <w:r>
+        <w:rPr>
+          <w:sz w:val="32"/>
+          <w:szCs w:val="32"/>
+        </w:rPr>
+        <w:t>System validates and confirms successfull registration</w:t>
+      </w:r>
+    </w:p>
+    <w:p>
+      <w:pPr>
+        <w:pStyle w:val="PargrafodaLista"/>
+        <w:numPr>
+          <w:ilvl w:val="0"/>
+          <w:numId w:val="11"/>
+        </w:numPr>
+      </w:pPr>
       <w:r>
         <w:br w:type="page"/>
       </w:r>
@@ -2440,7 +4550,7 @@
   <w:abstractNum w:abstractNumId="3">
     <w:nsid w:val="1B52526F"/>
     <w:multiLevelType w:val="hybridMultilevel"/>
-    <w:tmpl w:val="6A9C563A"/>
+    <w:tmpl w:val="BC4A0614"/>
     <w:lvl w:ilvl="0" w:tplc="08160001">
       <w:start w:val="1"/>
       <w:numFmt w:val="bullet"/>
@@ -2551,6 +4661,119 @@
     </w:lvl>
   </w:abstractNum>
   <w:abstractNum w:abstractNumId="4">
+    <w:nsid w:val="402E6890"/>
+    <w:multiLevelType w:val="hybridMultilevel"/>
+    <w:tmpl w:val="744031A4"/>
+    <w:lvl w:ilvl="0" w:tplc="08160001">
+      <w:start w:val="1"/>
+      <w:numFmt w:val="bullet"/>
+      <w:lvlText w:val=""/>
+      <w:lvlJc w:val="left"/>
+      <w:pPr>
+        <w:ind w:left="3600" w:hanging="360"/>
+      </w:pPr>
+      <w:rPr>
+        <w:rFonts w:ascii="Symbol" w:hAnsi="Symbol" w:hint="default"/>
+      </w:rPr>
+    </w:lvl>
+    <w:lvl w:ilvl="1" w:tplc="08160003" w:tentative="1">
+      <w:start w:val="1"/>
+      <w:numFmt w:val="bullet"/>
+      <w:lvlText w:val="o"/>
+      <w:lvlJc w:val="left"/>
+      <w:pPr>
+        <w:ind w:left="4320" w:hanging="360"/>
+      </w:pPr>
+      <w:rPr>
+        <w:rFonts w:ascii="Courier New" w:hAnsi="Courier New" w:cs="Courier New" w:hint="default"/>
+      </w:rPr>
+    </w:lvl>
+    <w:lvl w:ilvl="2" w:tplc="08160005" w:tentative="1">
+      <w:start w:val="1"/>
+      <w:numFmt w:val="bullet"/>
+      <w:lvlText w:val=""/>
+      <w:lvlJc w:val="left"/>
+      <w:pPr>
+        <w:ind w:left="5040" w:hanging="360"/>
+      </w:pPr>
+      <w:rPr>
+        <w:rFonts w:ascii="Wingdings" w:hAnsi="Wingdings" w:hint="default"/>
+      </w:rPr>
+    </w:lvl>
+    <w:lvl w:ilvl="3" w:tplc="08160001" w:tentative="1">
+      <w:start w:val="1"/>
+      <w:numFmt w:val="bullet"/>
+      <w:lvlText w:val=""/>
+      <w:lvlJc w:val="left"/>
+      <w:pPr>
+        <w:ind w:left="5760" w:hanging="360"/>
+      </w:pPr>
+      <w:rPr>
+        <w:rFonts w:ascii="Symbol" w:hAnsi="Symbol" w:hint="default"/>
+      </w:rPr>
+    </w:lvl>
+    <w:lvl w:ilvl="4" w:tplc="08160003" w:tentative="1">
+      <w:start w:val="1"/>
+      <w:numFmt w:val="bullet"/>
+      <w:lvlText w:val="o"/>
+      <w:lvlJc w:val="left"/>
+      <w:pPr>
+        <w:ind w:left="6480" w:hanging="360"/>
+      </w:pPr>
+      <w:rPr>
+        <w:rFonts w:ascii="Courier New" w:hAnsi="Courier New" w:cs="Courier New" w:hint="default"/>
+      </w:rPr>
+    </w:lvl>
+    <w:lvl w:ilvl="5" w:tplc="08160005" w:tentative="1">
+      <w:start w:val="1"/>
+      <w:numFmt w:val="bullet"/>
+      <w:lvlText w:val=""/>
+      <w:lvlJc w:val="left"/>
+      <w:pPr>
+        <w:ind w:left="7200" w:hanging="360"/>
+      </w:pPr>
+      <w:rPr>
+        <w:rFonts w:ascii="Wingdings" w:hAnsi="Wingdings" w:hint="default"/>
+      </w:rPr>
+    </w:lvl>
+    <w:lvl w:ilvl="6" w:tplc="08160001" w:tentative="1">
+      <w:start w:val="1"/>
+      <w:numFmt w:val="bullet"/>
+      <w:lvlText w:val=""/>
+      <w:lvlJc w:val="left"/>
+      <w:pPr>
+        <w:ind w:left="7920" w:hanging="360"/>
+      </w:pPr>
+      <w:rPr>
+        <w:rFonts w:ascii="Symbol" w:hAnsi="Symbol" w:hint="default"/>
+      </w:rPr>
+    </w:lvl>
+    <w:lvl w:ilvl="7" w:tplc="08160003" w:tentative="1">
+      <w:start w:val="1"/>
+      <w:numFmt w:val="bullet"/>
+      <w:lvlText w:val="o"/>
+      <w:lvlJc w:val="left"/>
+      <w:pPr>
+        <w:ind w:left="8640" w:hanging="360"/>
+      </w:pPr>
+      <w:rPr>
+        <w:rFonts w:ascii="Courier New" w:hAnsi="Courier New" w:cs="Courier New" w:hint="default"/>
+      </w:rPr>
+    </w:lvl>
+    <w:lvl w:ilvl="8" w:tplc="08160005" w:tentative="1">
+      <w:start w:val="1"/>
+      <w:numFmt w:val="bullet"/>
+      <w:lvlText w:val=""/>
+      <w:lvlJc w:val="left"/>
+      <w:pPr>
+        <w:ind w:left="9360" w:hanging="360"/>
+      </w:pPr>
+      <w:rPr>
+        <w:rFonts w:ascii="Wingdings" w:hAnsi="Wingdings" w:hint="default"/>
+      </w:rPr>
+    </w:lvl>
+  </w:abstractNum>
+  <w:abstractNum w:abstractNumId="5">
     <w:nsid w:val="458F40A3"/>
     <w:multiLevelType w:val="hybridMultilevel"/>
     <w:tmpl w:val="11F2DB8C"/>
@@ -2663,7 +4886,233 @@
       </w:rPr>
     </w:lvl>
   </w:abstractNum>
-  <w:abstractNum w:abstractNumId="5">
+  <w:abstractNum w:abstractNumId="6">
+    <w:nsid w:val="4A026DFE"/>
+    <w:multiLevelType w:val="hybridMultilevel"/>
+    <w:tmpl w:val="02ACE006"/>
+    <w:lvl w:ilvl="0" w:tplc="08160001">
+      <w:start w:val="1"/>
+      <w:numFmt w:val="bullet"/>
+      <w:lvlText w:val=""/>
+      <w:lvlJc w:val="left"/>
+      <w:pPr>
+        <w:ind w:left="1068" w:hanging="360"/>
+      </w:pPr>
+      <w:rPr>
+        <w:rFonts w:ascii="Symbol" w:hAnsi="Symbol" w:hint="default"/>
+      </w:rPr>
+    </w:lvl>
+    <w:lvl w:ilvl="1" w:tplc="08160003" w:tentative="1">
+      <w:start w:val="1"/>
+      <w:numFmt w:val="bullet"/>
+      <w:lvlText w:val="o"/>
+      <w:lvlJc w:val="left"/>
+      <w:pPr>
+        <w:ind w:left="1788" w:hanging="360"/>
+      </w:pPr>
+      <w:rPr>
+        <w:rFonts w:ascii="Courier New" w:hAnsi="Courier New" w:cs="Courier New" w:hint="default"/>
+      </w:rPr>
+    </w:lvl>
+    <w:lvl w:ilvl="2" w:tplc="08160005" w:tentative="1">
+      <w:start w:val="1"/>
+      <w:numFmt w:val="bullet"/>
+      <w:lvlText w:val=""/>
+      <w:lvlJc w:val="left"/>
+      <w:pPr>
+        <w:ind w:left="2508" w:hanging="360"/>
+      </w:pPr>
+      <w:rPr>
+        <w:rFonts w:ascii="Wingdings" w:hAnsi="Wingdings" w:hint="default"/>
+      </w:rPr>
+    </w:lvl>
+    <w:lvl w:ilvl="3" w:tplc="08160001" w:tentative="1">
+      <w:start w:val="1"/>
+      <w:numFmt w:val="bullet"/>
+      <w:lvlText w:val=""/>
+      <w:lvlJc w:val="left"/>
+      <w:pPr>
+        <w:ind w:left="3228" w:hanging="360"/>
+      </w:pPr>
+      <w:rPr>
+        <w:rFonts w:ascii="Symbol" w:hAnsi="Symbol" w:hint="default"/>
+      </w:rPr>
+    </w:lvl>
+    <w:lvl w:ilvl="4" w:tplc="08160003" w:tentative="1">
+      <w:start w:val="1"/>
+      <w:numFmt w:val="bullet"/>
+      <w:lvlText w:val="o"/>
+      <w:lvlJc w:val="left"/>
+      <w:pPr>
+        <w:ind w:left="3948" w:hanging="360"/>
+      </w:pPr>
+      <w:rPr>
+        <w:rFonts w:ascii="Courier New" w:hAnsi="Courier New" w:cs="Courier New" w:hint="default"/>
+      </w:rPr>
+    </w:lvl>
+    <w:lvl w:ilvl="5" w:tplc="08160005" w:tentative="1">
+      <w:start w:val="1"/>
+      <w:numFmt w:val="bullet"/>
+      <w:lvlText w:val=""/>
+      <w:lvlJc w:val="left"/>
+      <w:pPr>
+        <w:ind w:left="4668" w:hanging="360"/>
+      </w:pPr>
+      <w:rPr>
+        <w:rFonts w:ascii="Wingdings" w:hAnsi="Wingdings" w:hint="default"/>
+      </w:rPr>
+    </w:lvl>
+    <w:lvl w:ilvl="6" w:tplc="08160001" w:tentative="1">
+      <w:start w:val="1"/>
+      <w:numFmt w:val="bullet"/>
+      <w:lvlText w:val=""/>
+      <w:lvlJc w:val="left"/>
+      <w:pPr>
+        <w:ind w:left="5388" w:hanging="360"/>
+      </w:pPr>
+      <w:rPr>
+        <w:rFonts w:ascii="Symbol" w:hAnsi="Symbol" w:hint="default"/>
+      </w:rPr>
+    </w:lvl>
+    <w:lvl w:ilvl="7" w:tplc="08160003" w:tentative="1">
+      <w:start w:val="1"/>
+      <w:numFmt w:val="bullet"/>
+      <w:lvlText w:val="o"/>
+      <w:lvlJc w:val="left"/>
+      <w:pPr>
+        <w:ind w:left="6108" w:hanging="360"/>
+      </w:pPr>
+      <w:rPr>
+        <w:rFonts w:ascii="Courier New" w:hAnsi="Courier New" w:cs="Courier New" w:hint="default"/>
+      </w:rPr>
+    </w:lvl>
+    <w:lvl w:ilvl="8" w:tplc="08160005" w:tentative="1">
+      <w:start w:val="1"/>
+      <w:numFmt w:val="bullet"/>
+      <w:lvlText w:val=""/>
+      <w:lvlJc w:val="left"/>
+      <w:pPr>
+        <w:ind w:left="6828" w:hanging="360"/>
+      </w:pPr>
+      <w:rPr>
+        <w:rFonts w:ascii="Wingdings" w:hAnsi="Wingdings" w:hint="default"/>
+      </w:rPr>
+    </w:lvl>
+  </w:abstractNum>
+  <w:abstractNum w:abstractNumId="7">
+    <w:nsid w:val="4B9A1C00"/>
+    <w:multiLevelType w:val="hybridMultilevel"/>
+    <w:tmpl w:val="C7409758"/>
+    <w:lvl w:ilvl="0" w:tplc="08160001">
+      <w:start w:val="1"/>
+      <w:numFmt w:val="bullet"/>
+      <w:lvlText w:val=""/>
+      <w:lvlJc w:val="left"/>
+      <w:pPr>
+        <w:ind w:left="1068" w:hanging="360"/>
+      </w:pPr>
+      <w:rPr>
+        <w:rFonts w:ascii="Symbol" w:hAnsi="Symbol" w:hint="default"/>
+      </w:rPr>
+    </w:lvl>
+    <w:lvl w:ilvl="1" w:tplc="08160003" w:tentative="1">
+      <w:start w:val="1"/>
+      <w:numFmt w:val="bullet"/>
+      <w:lvlText w:val="o"/>
+      <w:lvlJc w:val="left"/>
+      <w:pPr>
+        <w:ind w:left="1788" w:hanging="360"/>
+      </w:pPr>
+      <w:rPr>
+        <w:rFonts w:ascii="Courier New" w:hAnsi="Courier New" w:cs="Courier New" w:hint="default"/>
+      </w:rPr>
+    </w:lvl>
+    <w:lvl w:ilvl="2" w:tplc="08160005" w:tentative="1">
+      <w:start w:val="1"/>
+      <w:numFmt w:val="bullet"/>
+      <w:lvlText w:val=""/>
+      <w:lvlJc w:val="left"/>
+      <w:pPr>
+        <w:ind w:left="2508" w:hanging="360"/>
+      </w:pPr>
+      <w:rPr>
+        <w:rFonts w:ascii="Wingdings" w:hAnsi="Wingdings" w:hint="default"/>
+      </w:rPr>
+    </w:lvl>
+    <w:lvl w:ilvl="3" w:tplc="08160001" w:tentative="1">
+      <w:start w:val="1"/>
+      <w:numFmt w:val="bullet"/>
+      <w:lvlText w:val=""/>
+      <w:lvlJc w:val="left"/>
+      <w:pPr>
+        <w:ind w:left="3228" w:hanging="360"/>
+      </w:pPr>
+      <w:rPr>
+        <w:rFonts w:ascii="Symbol" w:hAnsi="Symbol" w:hint="default"/>
+      </w:rPr>
+    </w:lvl>
+    <w:lvl w:ilvl="4" w:tplc="08160003" w:tentative="1">
+      <w:start w:val="1"/>
+      <w:numFmt w:val="bullet"/>
+      <w:lvlText w:val="o"/>
+      <w:lvlJc w:val="left"/>
+      <w:pPr>
+        <w:ind w:left="3948" w:hanging="360"/>
+      </w:pPr>
+      <w:rPr>
+        <w:rFonts w:ascii="Courier New" w:hAnsi="Courier New" w:cs="Courier New" w:hint="default"/>
+      </w:rPr>
+    </w:lvl>
+    <w:lvl w:ilvl="5" w:tplc="08160005" w:tentative="1">
+      <w:start w:val="1"/>
+      <w:numFmt w:val="bullet"/>
+      <w:lvlText w:val=""/>
+      <w:lvlJc w:val="left"/>
+      <w:pPr>
+        <w:ind w:left="4668" w:hanging="360"/>
+      </w:pPr>
+      <w:rPr>
+        <w:rFonts w:ascii="Wingdings" w:hAnsi="Wingdings" w:hint="default"/>
+      </w:rPr>
+    </w:lvl>
+    <w:lvl w:ilvl="6" w:tplc="08160001" w:tentative="1">
+      <w:start w:val="1"/>
+      <w:numFmt w:val="bullet"/>
+      <w:lvlText w:val=""/>
+      <w:lvlJc w:val="left"/>
+      <w:pPr>
+        <w:ind w:left="5388" w:hanging="360"/>
+      </w:pPr>
+      <w:rPr>
+        <w:rFonts w:ascii="Symbol" w:hAnsi="Symbol" w:hint="default"/>
+      </w:rPr>
+    </w:lvl>
+    <w:lvl w:ilvl="7" w:tplc="08160003" w:tentative="1">
+      <w:start w:val="1"/>
+      <w:numFmt w:val="bullet"/>
+      <w:lvlText w:val="o"/>
+      <w:lvlJc w:val="left"/>
+      <w:pPr>
+        <w:ind w:left="6108" w:hanging="360"/>
+      </w:pPr>
+      <w:rPr>
+        <w:rFonts w:ascii="Courier New" w:hAnsi="Courier New" w:cs="Courier New" w:hint="default"/>
+      </w:rPr>
+    </w:lvl>
+    <w:lvl w:ilvl="8" w:tplc="08160005" w:tentative="1">
+      <w:start w:val="1"/>
+      <w:numFmt w:val="bullet"/>
+      <w:lvlText w:val=""/>
+      <w:lvlJc w:val="left"/>
+      <w:pPr>
+        <w:ind w:left="6828" w:hanging="360"/>
+      </w:pPr>
+      <w:rPr>
+        <w:rFonts w:ascii="Wingdings" w:hAnsi="Wingdings" w:hint="default"/>
+      </w:rPr>
+    </w:lvl>
+  </w:abstractNum>
+  <w:abstractNum w:abstractNumId="8">
     <w:nsid w:val="542B404C"/>
     <w:multiLevelType w:val="hybridMultilevel"/>
     <w:tmpl w:val="D2964FBC"/>
@@ -2776,7 +5225,7 @@
       </w:rPr>
     </w:lvl>
   </w:abstractNum>
-  <w:abstractNum w:abstractNumId="6">
+  <w:abstractNum w:abstractNumId="9">
     <w:nsid w:val="60BB2427"/>
     <w:multiLevelType w:val="hybridMultilevel"/>
     <w:tmpl w:val="6516785A"/>
@@ -2889,8 +5338,234 @@
       </w:rPr>
     </w:lvl>
   </w:abstractNum>
+  <w:abstractNum w:abstractNumId="10">
+    <w:nsid w:val="708F7F62"/>
+    <w:multiLevelType w:val="hybridMultilevel"/>
+    <w:tmpl w:val="42CCE2F0"/>
+    <w:lvl w:ilvl="0" w:tplc="08160001">
+      <w:start w:val="1"/>
+      <w:numFmt w:val="bullet"/>
+      <w:lvlText w:val=""/>
+      <w:lvlJc w:val="left"/>
+      <w:pPr>
+        <w:ind w:left="1068" w:hanging="360"/>
+      </w:pPr>
+      <w:rPr>
+        <w:rFonts w:ascii="Symbol" w:hAnsi="Symbol" w:hint="default"/>
+      </w:rPr>
+    </w:lvl>
+    <w:lvl w:ilvl="1" w:tplc="08160003" w:tentative="1">
+      <w:start w:val="1"/>
+      <w:numFmt w:val="bullet"/>
+      <w:lvlText w:val="o"/>
+      <w:lvlJc w:val="left"/>
+      <w:pPr>
+        <w:ind w:left="1788" w:hanging="360"/>
+      </w:pPr>
+      <w:rPr>
+        <w:rFonts w:ascii="Courier New" w:hAnsi="Courier New" w:cs="Courier New" w:hint="default"/>
+      </w:rPr>
+    </w:lvl>
+    <w:lvl w:ilvl="2" w:tplc="08160005" w:tentative="1">
+      <w:start w:val="1"/>
+      <w:numFmt w:val="bullet"/>
+      <w:lvlText w:val=""/>
+      <w:lvlJc w:val="left"/>
+      <w:pPr>
+        <w:ind w:left="2508" w:hanging="360"/>
+      </w:pPr>
+      <w:rPr>
+        <w:rFonts w:ascii="Wingdings" w:hAnsi="Wingdings" w:hint="default"/>
+      </w:rPr>
+    </w:lvl>
+    <w:lvl w:ilvl="3" w:tplc="08160001" w:tentative="1">
+      <w:start w:val="1"/>
+      <w:numFmt w:val="bullet"/>
+      <w:lvlText w:val=""/>
+      <w:lvlJc w:val="left"/>
+      <w:pPr>
+        <w:ind w:left="3228" w:hanging="360"/>
+      </w:pPr>
+      <w:rPr>
+        <w:rFonts w:ascii="Symbol" w:hAnsi="Symbol" w:hint="default"/>
+      </w:rPr>
+    </w:lvl>
+    <w:lvl w:ilvl="4" w:tplc="08160003" w:tentative="1">
+      <w:start w:val="1"/>
+      <w:numFmt w:val="bullet"/>
+      <w:lvlText w:val="o"/>
+      <w:lvlJc w:val="left"/>
+      <w:pPr>
+        <w:ind w:left="3948" w:hanging="360"/>
+      </w:pPr>
+      <w:rPr>
+        <w:rFonts w:ascii="Courier New" w:hAnsi="Courier New" w:cs="Courier New" w:hint="default"/>
+      </w:rPr>
+    </w:lvl>
+    <w:lvl w:ilvl="5" w:tplc="08160005" w:tentative="1">
+      <w:start w:val="1"/>
+      <w:numFmt w:val="bullet"/>
+      <w:lvlText w:val=""/>
+      <w:lvlJc w:val="left"/>
+      <w:pPr>
+        <w:ind w:left="4668" w:hanging="360"/>
+      </w:pPr>
+      <w:rPr>
+        <w:rFonts w:ascii="Wingdings" w:hAnsi="Wingdings" w:hint="default"/>
+      </w:rPr>
+    </w:lvl>
+    <w:lvl w:ilvl="6" w:tplc="08160001" w:tentative="1">
+      <w:start w:val="1"/>
+      <w:numFmt w:val="bullet"/>
+      <w:lvlText w:val=""/>
+      <w:lvlJc w:val="left"/>
+      <w:pPr>
+        <w:ind w:left="5388" w:hanging="360"/>
+      </w:pPr>
+      <w:rPr>
+        <w:rFonts w:ascii="Symbol" w:hAnsi="Symbol" w:hint="default"/>
+      </w:rPr>
+    </w:lvl>
+    <w:lvl w:ilvl="7" w:tplc="08160003" w:tentative="1">
+      <w:start w:val="1"/>
+      <w:numFmt w:val="bullet"/>
+      <w:lvlText w:val="o"/>
+      <w:lvlJc w:val="left"/>
+      <w:pPr>
+        <w:ind w:left="6108" w:hanging="360"/>
+      </w:pPr>
+      <w:rPr>
+        <w:rFonts w:ascii="Courier New" w:hAnsi="Courier New" w:cs="Courier New" w:hint="default"/>
+      </w:rPr>
+    </w:lvl>
+    <w:lvl w:ilvl="8" w:tplc="08160005" w:tentative="1">
+      <w:start w:val="1"/>
+      <w:numFmt w:val="bullet"/>
+      <w:lvlText w:val=""/>
+      <w:lvlJc w:val="left"/>
+      <w:pPr>
+        <w:ind w:left="6828" w:hanging="360"/>
+      </w:pPr>
+      <w:rPr>
+        <w:rFonts w:ascii="Wingdings" w:hAnsi="Wingdings" w:hint="default"/>
+      </w:rPr>
+    </w:lvl>
+  </w:abstractNum>
+  <w:abstractNum w:abstractNumId="11">
+    <w:nsid w:val="7A9336E0"/>
+    <w:multiLevelType w:val="hybridMultilevel"/>
+    <w:tmpl w:val="0176494C"/>
+    <w:lvl w:ilvl="0" w:tplc="08160001">
+      <w:start w:val="1"/>
+      <w:numFmt w:val="bullet"/>
+      <w:lvlText w:val=""/>
+      <w:lvlJc w:val="left"/>
+      <w:pPr>
+        <w:ind w:left="1068" w:hanging="360"/>
+      </w:pPr>
+      <w:rPr>
+        <w:rFonts w:ascii="Symbol" w:hAnsi="Symbol" w:hint="default"/>
+      </w:rPr>
+    </w:lvl>
+    <w:lvl w:ilvl="1" w:tplc="08160003" w:tentative="1">
+      <w:start w:val="1"/>
+      <w:numFmt w:val="bullet"/>
+      <w:lvlText w:val="o"/>
+      <w:lvlJc w:val="left"/>
+      <w:pPr>
+        <w:ind w:left="1788" w:hanging="360"/>
+      </w:pPr>
+      <w:rPr>
+        <w:rFonts w:ascii="Courier New" w:hAnsi="Courier New" w:cs="Courier New" w:hint="default"/>
+      </w:rPr>
+    </w:lvl>
+    <w:lvl w:ilvl="2" w:tplc="08160005" w:tentative="1">
+      <w:start w:val="1"/>
+      <w:numFmt w:val="bullet"/>
+      <w:lvlText w:val=""/>
+      <w:lvlJc w:val="left"/>
+      <w:pPr>
+        <w:ind w:left="2508" w:hanging="360"/>
+      </w:pPr>
+      <w:rPr>
+        <w:rFonts w:ascii="Wingdings" w:hAnsi="Wingdings" w:hint="default"/>
+      </w:rPr>
+    </w:lvl>
+    <w:lvl w:ilvl="3" w:tplc="08160001" w:tentative="1">
+      <w:start w:val="1"/>
+      <w:numFmt w:val="bullet"/>
+      <w:lvlText w:val=""/>
+      <w:lvlJc w:val="left"/>
+      <w:pPr>
+        <w:ind w:left="3228" w:hanging="360"/>
+      </w:pPr>
+      <w:rPr>
+        <w:rFonts w:ascii="Symbol" w:hAnsi="Symbol" w:hint="default"/>
+      </w:rPr>
+    </w:lvl>
+    <w:lvl w:ilvl="4" w:tplc="08160003" w:tentative="1">
+      <w:start w:val="1"/>
+      <w:numFmt w:val="bullet"/>
+      <w:lvlText w:val="o"/>
+      <w:lvlJc w:val="left"/>
+      <w:pPr>
+        <w:ind w:left="3948" w:hanging="360"/>
+      </w:pPr>
+      <w:rPr>
+        <w:rFonts w:ascii="Courier New" w:hAnsi="Courier New" w:cs="Courier New" w:hint="default"/>
+      </w:rPr>
+    </w:lvl>
+    <w:lvl w:ilvl="5" w:tplc="08160005" w:tentative="1">
+      <w:start w:val="1"/>
+      <w:numFmt w:val="bullet"/>
+      <w:lvlText w:val=""/>
+      <w:lvlJc w:val="left"/>
+      <w:pPr>
+        <w:ind w:left="4668" w:hanging="360"/>
+      </w:pPr>
+      <w:rPr>
+        <w:rFonts w:ascii="Wingdings" w:hAnsi="Wingdings" w:hint="default"/>
+      </w:rPr>
+    </w:lvl>
+    <w:lvl w:ilvl="6" w:tplc="08160001" w:tentative="1">
+      <w:start w:val="1"/>
+      <w:numFmt w:val="bullet"/>
+      <w:lvlText w:val=""/>
+      <w:lvlJc w:val="left"/>
+      <w:pPr>
+        <w:ind w:left="5388" w:hanging="360"/>
+      </w:pPr>
+      <w:rPr>
+        <w:rFonts w:ascii="Symbol" w:hAnsi="Symbol" w:hint="default"/>
+      </w:rPr>
+    </w:lvl>
+    <w:lvl w:ilvl="7" w:tplc="08160003" w:tentative="1">
+      <w:start w:val="1"/>
+      <w:numFmt w:val="bullet"/>
+      <w:lvlText w:val="o"/>
+      <w:lvlJc w:val="left"/>
+      <w:pPr>
+        <w:ind w:left="6108" w:hanging="360"/>
+      </w:pPr>
+      <w:rPr>
+        <w:rFonts w:ascii="Courier New" w:hAnsi="Courier New" w:cs="Courier New" w:hint="default"/>
+      </w:rPr>
+    </w:lvl>
+    <w:lvl w:ilvl="8" w:tplc="08160005" w:tentative="1">
+      <w:start w:val="1"/>
+      <w:numFmt w:val="bullet"/>
+      <w:lvlText w:val=""/>
+      <w:lvlJc w:val="left"/>
+      <w:pPr>
+        <w:ind w:left="6828" w:hanging="360"/>
+      </w:pPr>
+      <w:rPr>
+        <w:rFonts w:ascii="Wingdings" w:hAnsi="Wingdings" w:hint="default"/>
+      </w:rPr>
+    </w:lvl>
+  </w:abstractNum>
   <w:num w:numId="1">
-    <w:abstractNumId w:val="4"/>
+    <w:abstractNumId w:val="5"/>
   </w:num>
   <w:num w:numId="2">
     <w:abstractNumId w:val="0"/>
@@ -2899,7 +5574,7 @@
     <w:abstractNumId w:val="2"/>
   </w:num>
   <w:num w:numId="4">
-    <w:abstractNumId w:val="5"/>
+    <w:abstractNumId w:val="8"/>
   </w:num>
   <w:num w:numId="5">
     <w:abstractNumId w:val="3"/>
@@ -2908,6 +5583,21 @@
     <w:abstractNumId w:val="1"/>
   </w:num>
   <w:num w:numId="7">
+    <w:abstractNumId w:val="9"/>
+  </w:num>
+  <w:num w:numId="8">
+    <w:abstractNumId w:val="4"/>
+  </w:num>
+  <w:num w:numId="9">
+    <w:abstractNumId w:val="10"/>
+  </w:num>
+  <w:num w:numId="10">
+    <w:abstractNumId w:val="7"/>
+  </w:num>
+  <w:num w:numId="11">
+    <w:abstractNumId w:val="11"/>
+  </w:num>
+  <w:num w:numId="12">
     <w:abstractNumId w:val="6"/>
   </w:num>
 </w:numbering>
@@ -4063,7 +6753,7 @@
 </file>
 
 <file path=customXml/itemProps1.xml><?xml version="1.0" encoding="utf-8"?>
-<ds:datastoreItem xmlns:ds="http://schemas.openxmlformats.org/officeDocument/2006/customXml" ds:itemID="{43F3FBBE-06DD-44A9-8ED7-EF6A3518983B}">
+<ds:datastoreItem xmlns:ds="http://schemas.openxmlformats.org/officeDocument/2006/customXml" ds:itemID="{A393C936-899D-4890-BEF9-0844D72C6B4D}">
   <ds:schemaRefs>
     <ds:schemaRef ds:uri="http://schemas.openxmlformats.org/officeDocument/2006/bibliography"/>
   </ds:schemaRefs>

</xml_diff>